<commit_message>
25.05 Design App , Send Email
</commit_message>
<xml_diff>
--- a/DOCUMENTATIE/Tarce Paul - Lucrare Licenta3.docx
+++ b/DOCUMENTATIE/Tarce Paul - Lucrare Licenta3.docx
@@ -104,7 +104,7 @@
                     <a:blip r:embed="rId9" cstate="print">
                       <a:extLst>
                         <a:ext uri="{28A0092B-C50C-407E-A947-70E740481C1C}">
-                          <a14:useLocalDpi xmlns:a14="http://schemas.microsoft.com/office/drawing/2010/main" xmlns:wps="http://schemas.microsoft.com/office/word/2010/wordprocessingShape" xmlns:wpi="http://schemas.microsoft.com/office/word/2010/wordprocessingInk" xmlns:wpg="http://schemas.microsoft.com/office/word/2010/wordprocessingGroup" xmlns:w15="http://schemas.microsoft.com/office/word/2012/wordml" xmlns:w14="http://schemas.microsoft.com/office/word/2010/wordml" xmlns:w="http://schemas.openxmlformats.org/wordprocessingml/2006/main" xmlns:w10="urn:schemas-microsoft-com:office:word" xmlns:wp14="http://schemas.microsoft.com/office/word/2010/wordprocessingDrawing" xmlns:v="urn:schemas-microsoft-com:vml" xmlns:o="urn:schemas-microsoft-com:office:office" xmlns:mc="http://schemas.openxmlformats.org/markup-compatibility/2006" xmlns:wpc="http://schemas.microsoft.com/office/word/2010/wordprocessingCanvas" xmlns="" xmlns:arto="http://schemas.microsoft.com/office/word/2006/arto" val="0"/>
+                          <a14:useLocalDpi xmlns:arto="http://schemas.microsoft.com/office/word/2006/arto" xmlns="" xmlns:wpc="http://schemas.microsoft.com/office/word/2010/wordprocessingCanvas" xmlns:mc="http://schemas.openxmlformats.org/markup-compatibility/2006" xmlns:o="urn:schemas-microsoft-com:office:office" xmlns:v="urn:schemas-microsoft-com:vml" xmlns:wp14="http://schemas.microsoft.com/office/word/2010/wordprocessingDrawing" xmlns:w10="urn:schemas-microsoft-com:office:word" xmlns:w="http://schemas.openxmlformats.org/wordprocessingml/2006/main" xmlns:w14="http://schemas.microsoft.com/office/word/2010/wordml" xmlns:w15="http://schemas.microsoft.com/office/word/2012/wordml" xmlns:wpg="http://schemas.microsoft.com/office/word/2010/wordprocessingGroup" xmlns:wpi="http://schemas.microsoft.com/office/word/2010/wordprocessingInk" xmlns:wps="http://schemas.microsoft.com/office/word/2010/wordprocessingShape" xmlns:a14="http://schemas.microsoft.com/office/drawing/2010/main" val="0"/>
                         </a:ext>
                       </a:extLst>
                     </a:blip>
@@ -19531,6 +19531,71 @@
         </w:rPr>
         <w:t xml:space="preserve"> sistemului și nu verificarea codului.</w:t>
       </w:r>
+      <w:r>
+        <w:rPr>
+          <w:rFonts w:ascii="Times New Roman" w:hAnsi="Times New Roman"/>
+          <w:sz w:val="24"/>
+          <w:szCs w:val="24"/>
+        </w:rPr>
+        <w:t xml:space="preserve"> </w:t>
+      </w:r>
+    </w:p>
+    <w:p>
+      <w:pPr>
+        <w:spacing w:line="360" w:lineRule="auto"/>
+        <w:jc w:val="both"/>
+        <w:rPr>
+          <w:rFonts w:ascii="Times New Roman" w:hAnsi="Times New Roman"/>
+          <w:sz w:val="24"/>
+          <w:szCs w:val="24"/>
+        </w:rPr>
+      </w:pPr>
+    </w:p>
+    <w:p>
+      <w:pPr>
+        <w:pStyle w:val="Heading2"/>
+        <w:jc w:val="center"/>
+        <w:rPr>
+          <w:sz w:val="32"/>
+          <w:szCs w:val="32"/>
+          <w:lang w:val="ro-RO"/>
+        </w:rPr>
+      </w:pPr>
+      <w:r>
+        <w:rPr>
+          <w:sz w:val="32"/>
+          <w:szCs w:val="32"/>
+          <w:lang w:val="ro-RO"/>
+        </w:rPr>
+        <w:t>3.7</w:t>
+      </w:r>
+      <w:r>
+        <w:rPr>
+          <w:sz w:val="32"/>
+          <w:szCs w:val="32"/>
+          <w:lang w:val="ro-RO"/>
+        </w:rPr>
+        <w:t xml:space="preserve">  </w:t>
+      </w:r>
+      <w:r>
+        <w:rPr>
+          <w:sz w:val="32"/>
+          <w:szCs w:val="32"/>
+          <w:lang w:val="ro-RO"/>
+        </w:rPr>
+        <w:t>Standarde din IT</w:t>
+      </w:r>
+    </w:p>
+    <w:p>
+      <w:pPr>
+        <w:spacing w:line="360" w:lineRule="auto"/>
+        <w:jc w:val="center"/>
+        <w:rPr>
+          <w:rFonts w:ascii="Times New Roman" w:hAnsi="Times New Roman"/>
+          <w:sz w:val="24"/>
+          <w:szCs w:val="24"/>
+        </w:rPr>
+      </w:pPr>
     </w:p>
     <w:p>
       <w:pPr>
@@ -19927,6 +19992,7 @@
           <w:szCs w:val="24"/>
           <w:lang w:val="ro-RO"/>
         </w:rPr>
+        <w:lastRenderedPageBreak/>
         <w:tab/>
         <w:t>-inlocuire bb cu wb</w:t>
       </w:r>
@@ -19969,7 +20035,6 @@
           <w:szCs w:val="24"/>
           <w:lang w:val="ro-RO"/>
         </w:rPr>
-        <w:lastRenderedPageBreak/>
         <w:tab/>
         <w:t xml:space="preserve">-grosimi de linii -&gt;amfiteatre mari </w:t>
       </w:r>
@@ -20292,6 +20357,7 @@
           <w:szCs w:val="32"/>
           <w:lang w:val="ro-RO"/>
         </w:rPr>
+        <w:lastRenderedPageBreak/>
         <w:t>Bibliografie</w:t>
       </w:r>
       <w:r>
@@ -20334,7 +20400,6 @@
           <w:szCs w:val="24"/>
           <w:lang w:val="ro-RO"/>
         </w:rPr>
-        <w:lastRenderedPageBreak/>
         <w:t xml:space="preserve">...pag 749 </w:t>
       </w:r>
     </w:p>
@@ -20637,6 +20702,7 @@
           <w:szCs w:val="24"/>
           <w:lang w:val="ro-RO"/>
         </w:rPr>
+        <w:lastRenderedPageBreak/>
         <w:t>[16]Android ProgrammingCOOKBOOK – CHRYSSA ALIFERI</w:t>
       </w:r>
     </w:p>
@@ -20660,7 +20726,6 @@
           <w:bCs w:val="0"/>
           <w:color w:val="auto"/>
         </w:rPr>
-        <w:lastRenderedPageBreak/>
         <w:t xml:space="preserve">[17] Java Fundamentals for Android Developmenet – Android ATC </w:t>
       </w:r>
       <w:proofErr w:type="gramStart"/>
@@ -21117,7 +21182,6 @@
     </w:p>
     <w:p>
       <w:r>
-        <w:lastRenderedPageBreak/>
         <w:t>[img12]</w:t>
       </w:r>
       <w:r>
@@ -21211,7 +21275,7 @@
             <w:rPr>
               <w:noProof/>
             </w:rPr>
-            <w:t>30</w:t>
+            <w:t>27</w:t>
           </w:r>
         </w:fldSimple>
       </w:p>
@@ -23058,7 +23122,7 @@
 </file>
 
 <file path=customXml/itemProps1.xml><?xml version="1.0" encoding="utf-8"?>
-<ds:datastoreItem xmlns:ds="http://schemas.openxmlformats.org/officeDocument/2006/customXml" ds:itemID="{8D218BCC-92C5-4589-B67D-630A2987BFEB}">
+<ds:datastoreItem xmlns:ds="http://schemas.openxmlformats.org/officeDocument/2006/customXml" ds:itemID="{610B1E29-7C5A-4729-ACB6-3F0BB4CB1F1B}">
   <ds:schemaRefs>
     <ds:schemaRef ds:uri="http://schemas.openxmlformats.org/officeDocument/2006/bibliography"/>
   </ds:schemaRefs>

</xml_diff>

<commit_message>
25.05 Send Email Done
</commit_message>
<xml_diff>
--- a/DOCUMENTATIE/Tarce Paul - Lucrare Licenta3.docx
+++ b/DOCUMENTATIE/Tarce Paul - Lucrare Licenta3.docx
@@ -19575,15 +19575,95 @@
           <w:szCs w:val="32"/>
           <w:lang w:val="ro-RO"/>
         </w:rPr>
-        <w:t xml:space="preserve">  </w:t>
-      </w:r>
-      <w:r>
+        <w:t xml:space="preserve"> Imagini</w:t>
+      </w:r>
+    </w:p>
+    <w:p>
+      <w:pPr>
+        <w:spacing w:line="360" w:lineRule="auto"/>
+        <w:jc w:val="both"/>
+        <w:rPr>
+          <w:rFonts w:ascii="Times New Roman" w:hAnsi="Times New Roman"/>
+          <w:sz w:val="24"/>
+          <w:szCs w:val="24"/>
+        </w:rPr>
+      </w:pPr>
+    </w:p>
+    <w:p>
+      <w:pPr>
+        <w:spacing w:line="360" w:lineRule="auto"/>
+        <w:jc w:val="both"/>
+        <w:rPr>
+          <w:rFonts w:ascii="Times New Roman" w:hAnsi="Times New Roman"/>
+          <w:sz w:val="24"/>
+          <w:szCs w:val="24"/>
+        </w:rPr>
+      </w:pPr>
+      <w:r>
+        <w:rPr>
+          <w:rFonts w:ascii="Times New Roman" w:hAnsi="Times New Roman"/>
+          <w:sz w:val="24"/>
+          <w:szCs w:val="24"/>
+        </w:rPr>
+        <w:tab/>
+        <w:t>- CURS TM</w:t>
+      </w:r>
+    </w:p>
+    <w:p>
+      <w:pPr>
+        <w:pStyle w:val="Heading2"/>
+        <w:jc w:val="center"/>
         <w:rPr>
           <w:sz w:val="32"/>
           <w:szCs w:val="32"/>
           <w:lang w:val="ro-RO"/>
         </w:rPr>
+      </w:pPr>
+      <w:r>
+        <w:rPr>
+          <w:sz w:val="32"/>
+          <w:szCs w:val="32"/>
+          <w:lang w:val="ro-RO"/>
+        </w:rPr>
+        <w:t>3.</w:t>
+      </w:r>
+      <w:r>
+        <w:rPr>
+          <w:sz w:val="32"/>
+          <w:szCs w:val="32"/>
+          <w:lang w:val="ro-RO"/>
+        </w:rPr>
+        <w:t>8</w:t>
+      </w:r>
+      <w:r>
+        <w:rPr>
+          <w:sz w:val="32"/>
+          <w:szCs w:val="32"/>
+          <w:lang w:val="ro-RO"/>
+        </w:rPr>
+        <w:t xml:space="preserve">  </w:t>
+      </w:r>
+      <w:r>
+        <w:rPr>
+          <w:sz w:val="32"/>
+          <w:szCs w:val="32"/>
+          <w:lang w:val="ro-RO"/>
+        </w:rPr>
         <w:t>Standarde din IT</w:t>
+      </w:r>
+    </w:p>
+    <w:p>
+      <w:pPr>
+        <w:rPr>
+          <w:lang w:val="ro-RO"/>
+        </w:rPr>
+      </w:pPr>
+      <w:r>
+        <w:rPr>
+          <w:lang w:val="ro-RO"/>
+        </w:rPr>
+        <w:tab/>
+        <w:t>-CARTE STANDARDE BIBLIOTECA</w:t>
       </w:r>
     </w:p>
     <w:p>
@@ -19596,6 +19676,120 @@
           <w:szCs w:val="24"/>
         </w:rPr>
       </w:pPr>
+      <w:r>
+        <w:rPr>
+          <w:rFonts w:ascii="Times New Roman" w:hAnsi="Times New Roman"/>
+          <w:sz w:val="24"/>
+          <w:szCs w:val="24"/>
+        </w:rPr>
+        <w:t>EMAILS:</w:t>
+      </w:r>
+    </w:p>
+    <w:p>
+      <w:pPr>
+        <w:spacing w:line="360" w:lineRule="auto"/>
+        <w:jc w:val="center"/>
+        <w:rPr>
+          <w:rFonts w:ascii="Times New Roman" w:hAnsi="Times New Roman"/>
+          <w:sz w:val="24"/>
+          <w:szCs w:val="24"/>
+        </w:rPr>
+      </w:pPr>
+      <w:r>
+        <w:rPr>
+          <w:rFonts w:ascii="Times New Roman" w:hAnsi="Times New Roman"/>
+          <w:sz w:val="24"/>
+          <w:szCs w:val="24"/>
+        </w:rPr>
+        <w:t>Sursa Cod :</w:t>
+      </w:r>
+    </w:p>
+    <w:p>
+      <w:pPr>
+        <w:spacing w:line="360" w:lineRule="auto"/>
+        <w:jc w:val="center"/>
+        <w:rPr>
+          <w:rFonts w:ascii="Times New Roman" w:hAnsi="Times New Roman"/>
+          <w:sz w:val="24"/>
+          <w:szCs w:val="24"/>
+        </w:rPr>
+      </w:pPr>
+      <w:r>
+        <w:rPr>
+          <w:rFonts w:ascii="Times New Roman" w:hAnsi="Times New Roman"/>
+          <w:sz w:val="24"/>
+          <w:szCs w:val="24"/>
+        </w:rPr>
+        <w:fldChar w:fldCharType="begin"/>
+      </w:r>
+      <w:r>
+        <w:rPr>
+          <w:rFonts w:ascii="Times New Roman" w:hAnsi="Times New Roman"/>
+          <w:sz w:val="24"/>
+          <w:szCs w:val="24"/>
+        </w:rPr>
+        <w:instrText xml:space="preserve"> HYPERLINK "</w:instrText>
+      </w:r>
+      <w:r>
+        <w:rPr>
+          <w:rFonts w:ascii="Times New Roman" w:hAnsi="Times New Roman"/>
+          <w:sz w:val="24"/>
+          <w:szCs w:val="24"/>
+        </w:rPr>
+        <w:instrText>https://stackoverflow.com/questions/1288718/how-to-delete-all-files-and-folders-in-a-directory</w:instrText>
+      </w:r>
+      <w:r>
+        <w:rPr>
+          <w:rFonts w:ascii="Times New Roman" w:hAnsi="Times New Roman"/>
+          <w:sz w:val="24"/>
+          <w:szCs w:val="24"/>
+        </w:rPr>
+        <w:instrText xml:space="preserve">" </w:instrText>
+      </w:r>
+      <w:r>
+        <w:rPr>
+          <w:rFonts w:ascii="Times New Roman" w:hAnsi="Times New Roman"/>
+          <w:sz w:val="24"/>
+          <w:szCs w:val="24"/>
+        </w:rPr>
+        <w:fldChar w:fldCharType="separate"/>
+      </w:r>
+      <w:r>
+        <w:rPr>
+          <w:rStyle w:val="Hyperlink"/>
+          <w:rFonts w:ascii="Times New Roman" w:hAnsi="Times New Roman"/>
+          <w:sz w:val="24"/>
+          <w:szCs w:val="24"/>
+        </w:rPr>
+        <w:t>https://stackoverflow.com/questions/1288718/how-to-delete-all-files-and-folders-in-a-directory</w:t>
+      </w:r>
+      <w:r>
+        <w:rPr>
+          <w:rFonts w:ascii="Times New Roman" w:hAnsi="Times New Roman"/>
+          <w:sz w:val="24"/>
+          <w:szCs w:val="24"/>
+        </w:rPr>
+        <w:fldChar w:fldCharType="end"/>
+      </w:r>
+    </w:p>
+    <w:p>
+      <w:pPr>
+        <w:spacing w:line="360" w:lineRule="auto"/>
+        <w:jc w:val="center"/>
+        <w:rPr>
+          <w:rFonts w:ascii="Times New Roman" w:hAnsi="Times New Roman"/>
+          <w:sz w:val="24"/>
+          <w:szCs w:val="24"/>
+        </w:rPr>
+      </w:pPr>
+      <w:r>
+        <w:rPr>
+          <w:rFonts w:ascii="Times New Roman" w:hAnsi="Times New Roman"/>
+          <w:sz w:val="24"/>
+          <w:szCs w:val="24"/>
+        </w:rPr>
+        <w:t>https://www.youtube.com/watch?v=14O2Rv_4tkA</w:t>
+      </w:r>
     </w:p>
     <w:p>
       <w:pPr>
@@ -19851,6 +20045,7 @@
           <w:szCs w:val="24"/>
           <w:lang w:val="ro-RO"/>
         </w:rPr>
+        <w:lastRenderedPageBreak/>
         <w:t xml:space="preserve">3.2 Arduino  cu c ++ </w:t>
       </w:r>
     </w:p>
@@ -19992,7 +20187,6 @@
           <w:szCs w:val="24"/>
           <w:lang w:val="ro-RO"/>
         </w:rPr>
-        <w:lastRenderedPageBreak/>
         <w:tab/>
         <w:t>-inlocuire bb cu wb</w:t>
       </w:r>
@@ -20248,6 +20442,7 @@
           <w:szCs w:val="24"/>
           <w:lang w:val="ro-RO"/>
         </w:rPr>
+        <w:lastRenderedPageBreak/>
         <w:t>-Camera obturata -&gt; jaluzele</w:t>
       </w:r>
     </w:p>
@@ -20357,7 +20552,6 @@
           <w:szCs w:val="32"/>
           <w:lang w:val="ro-RO"/>
         </w:rPr>
-        <w:lastRenderedPageBreak/>
         <w:t>Bibliografie</w:t>
       </w:r>
       <w:r>
@@ -20570,6 +20764,7 @@
     </w:p>
     <w:p>
       <w:r>
+        <w:lastRenderedPageBreak/>
         <w:t xml:space="preserve">[10] </w:t>
       </w:r>
       <w:hyperlink r:id="rId28" w:history="1">
@@ -20702,7 +20897,6 @@
           <w:szCs w:val="24"/>
           <w:lang w:val="ro-RO"/>
         </w:rPr>
-        <w:lastRenderedPageBreak/>
         <w:t>[16]Android ProgrammingCOOKBOOK – CHRYSSA ALIFERI</w:t>
       </w:r>
     </w:p>
@@ -21095,6 +21289,7 @@
     <w:p/>
     <w:p>
       <w:r>
+        <w:lastRenderedPageBreak/>
         <w:tab/>
       </w:r>
       <w:r>
@@ -23122,7 +23317,7 @@
 </file>
 
 <file path=customXml/itemProps1.xml><?xml version="1.0" encoding="utf-8"?>
-<ds:datastoreItem xmlns:ds="http://schemas.openxmlformats.org/officeDocument/2006/customXml" ds:itemID="{610B1E29-7C5A-4729-ACB6-3F0BB4CB1F1B}">
+<ds:datastoreItem xmlns:ds="http://schemas.openxmlformats.org/officeDocument/2006/customXml" ds:itemID="{EC4C240F-BE1F-464A-8F8B-EBFE6463A8CB}">
   <ds:schemaRefs>
     <ds:schemaRef ds:uri="http://schemas.openxmlformats.org/officeDocument/2006/bibliography"/>
   </ds:schemaRefs>

</xml_diff>

<commit_message>
28.05 - Interfata utilizator
</commit_message>
<xml_diff>
--- a/DOCUMENTATIE/Tarce Paul - Lucrare Licenta3.docx
+++ b/DOCUMENTATIE/Tarce Paul - Lucrare Licenta3.docx
@@ -140,6 +140,16 @@
           <w:szCs w:val="28"/>
           <w:lang w:val="ro-RO"/>
         </w:rPr>
+        <w:t>v</w:t>
+      </w:r>
+      <w:r>
+        <w:rPr>
+          <w:rFonts w:ascii="Times New Roman" w:hAnsi="Times New Roman"/>
+          <w:bCs/>
+          <w:sz w:val="28"/>
+          <w:szCs w:val="28"/>
+          <w:lang w:val="ro-RO"/>
+        </w:rPr>
         <w:t>Universitatea Politehnica Timişoara</w:t>
       </w:r>
     </w:p>
@@ -788,7 +798,7 @@
           <w:r>
             <w:fldChar w:fldCharType="separate"/>
           </w:r>
-          <w:hyperlink w:anchor="_Toc515190997" w:history="1">
+          <w:hyperlink w:anchor="_Toc515319783" w:history="1">
             <w:r>
               <w:rPr>
                 <w:rStyle w:val="Hyperlink"/>
@@ -816,7 +826,7 @@
                 <w:noProof/>
                 <w:webHidden/>
               </w:rPr>
-              <w:instrText xml:space="preserve"> PAGEREF _Toc515190997 \h </w:instrText>
+              <w:instrText xml:space="preserve"> PAGEREF _Toc515319783 \h </w:instrText>
             </w:r>
             <w:r>
               <w:rPr>
@@ -859,7 +869,7 @@
               <w:noProof/>
             </w:rPr>
           </w:pPr>
-          <w:hyperlink w:anchor="_Toc515190998" w:history="1">
+          <w:hyperlink w:anchor="_Toc515319784" w:history="1">
             <w:r>
               <w:rPr>
                 <w:rStyle w:val="Hyperlink"/>
@@ -902,7 +912,7 @@
                 <w:noProof/>
                 <w:webHidden/>
               </w:rPr>
-              <w:instrText xml:space="preserve"> PAGEREF _Toc515190998 \h </w:instrText>
+              <w:instrText xml:space="preserve"> PAGEREF _Toc515319784 \h </w:instrText>
             </w:r>
             <w:r>
               <w:rPr>
@@ -945,7 +955,7 @@
               <w:noProof/>
             </w:rPr>
           </w:pPr>
-          <w:hyperlink w:anchor="_Toc515190999" w:history="1">
+          <w:hyperlink w:anchor="_Toc515319785" w:history="1">
             <w:r>
               <w:rPr>
                 <w:rStyle w:val="Hyperlink"/>
@@ -988,7 +998,7 @@
                 <w:noProof/>
                 <w:webHidden/>
               </w:rPr>
-              <w:instrText xml:space="preserve"> PAGEREF _Toc515190999 \h </w:instrText>
+              <w:instrText xml:space="preserve"> PAGEREF _Toc515319785 \h </w:instrText>
             </w:r>
             <w:r>
               <w:rPr>
@@ -1031,7 +1041,7 @@
               <w:noProof/>
             </w:rPr>
           </w:pPr>
-          <w:hyperlink w:anchor="_Toc515191000" w:history="1">
+          <w:hyperlink w:anchor="_Toc515319786" w:history="1">
             <w:r>
               <w:rPr>
                 <w:rStyle w:val="Hyperlink"/>
@@ -1074,7 +1084,7 @@
                 <w:noProof/>
                 <w:webHidden/>
               </w:rPr>
-              <w:instrText xml:space="preserve"> PAGEREF _Toc515191000 \h </w:instrText>
+              <w:instrText xml:space="preserve"> PAGEREF _Toc515319786 \h </w:instrText>
             </w:r>
             <w:r>
               <w:rPr>
@@ -1116,7 +1126,7 @@
               <w:noProof/>
             </w:rPr>
           </w:pPr>
-          <w:hyperlink w:anchor="_Toc515191001" w:history="1">
+          <w:hyperlink w:anchor="_Toc515319787" w:history="1">
             <w:r>
               <w:rPr>
                 <w:rStyle w:val="Hyperlink"/>
@@ -1144,7 +1154,7 @@
                 <w:noProof/>
                 <w:webHidden/>
               </w:rPr>
-              <w:instrText xml:space="preserve"> PAGEREF _Toc515191001 \h </w:instrText>
+              <w:instrText xml:space="preserve"> PAGEREF _Toc515319787 \h </w:instrText>
             </w:r>
             <w:r>
               <w:rPr>
@@ -1186,7 +1196,7 @@
               <w:noProof/>
             </w:rPr>
           </w:pPr>
-          <w:hyperlink w:anchor="_Toc515191002" w:history="1">
+          <w:hyperlink w:anchor="_Toc515319788" w:history="1">
             <w:r>
               <w:rPr>
                 <w:rStyle w:val="Hyperlink"/>
@@ -1214,7 +1224,7 @@
                 <w:noProof/>
                 <w:webHidden/>
               </w:rPr>
-              <w:instrText xml:space="preserve"> PAGEREF _Toc515191002 \h </w:instrText>
+              <w:instrText xml:space="preserve"> PAGEREF _Toc515319788 \h </w:instrText>
             </w:r>
             <w:r>
               <w:rPr>
@@ -1256,7 +1266,7 @@
               <w:noProof/>
             </w:rPr>
           </w:pPr>
-          <w:hyperlink w:anchor="_Toc515191003" w:history="1">
+          <w:hyperlink w:anchor="_Toc515319789" w:history="1">
             <w:r>
               <w:rPr>
                 <w:rStyle w:val="Hyperlink"/>
@@ -1284,7 +1294,7 @@
                 <w:noProof/>
                 <w:webHidden/>
               </w:rPr>
-              <w:instrText xml:space="preserve"> PAGEREF _Toc515191003 \h </w:instrText>
+              <w:instrText xml:space="preserve"> PAGEREF _Toc515319789 \h </w:instrText>
             </w:r>
             <w:r>
               <w:rPr>
@@ -1326,7 +1336,7 @@
               <w:noProof/>
             </w:rPr>
           </w:pPr>
-          <w:hyperlink w:anchor="_Toc515191004" w:history="1">
+          <w:hyperlink w:anchor="_Toc515319790" w:history="1">
             <w:r>
               <w:rPr>
                 <w:rStyle w:val="Hyperlink"/>
@@ -1354,7 +1364,7 @@
                 <w:noProof/>
                 <w:webHidden/>
               </w:rPr>
-              <w:instrText xml:space="preserve"> PAGEREF _Toc515191004 \h </w:instrText>
+              <w:instrText xml:space="preserve"> PAGEREF _Toc515319790 \h </w:instrText>
             </w:r>
             <w:r>
               <w:rPr>
@@ -1396,7 +1406,7 @@
               <w:noProof/>
             </w:rPr>
           </w:pPr>
-          <w:hyperlink w:anchor="_Toc515191005" w:history="1">
+          <w:hyperlink w:anchor="_Toc515319791" w:history="1">
             <w:r>
               <w:rPr>
                 <w:rStyle w:val="Hyperlink"/>
@@ -1424,7 +1434,7 @@
                 <w:noProof/>
                 <w:webHidden/>
               </w:rPr>
-              <w:instrText xml:space="preserve"> PAGEREF _Toc515191005 \h </w:instrText>
+              <w:instrText xml:space="preserve"> PAGEREF _Toc515319791 \h </w:instrText>
             </w:r>
             <w:r>
               <w:rPr>
@@ -1466,7 +1476,7 @@
               <w:noProof/>
             </w:rPr>
           </w:pPr>
-          <w:hyperlink w:anchor="_Toc515191006" w:history="1">
+          <w:hyperlink w:anchor="_Toc515319792" w:history="1">
             <w:r>
               <w:rPr>
                 <w:rStyle w:val="Hyperlink"/>
@@ -1493,7 +1503,7 @@
                 <w:noProof/>
                 <w:webHidden/>
               </w:rPr>
-              <w:instrText xml:space="preserve"> PAGEREF _Toc515191006 \h </w:instrText>
+              <w:instrText xml:space="preserve"> PAGEREF _Toc515319792 \h </w:instrText>
             </w:r>
             <w:r>
               <w:rPr>
@@ -1535,7 +1545,7 @@
               <w:noProof/>
             </w:rPr>
           </w:pPr>
-          <w:hyperlink w:anchor="_Toc515191007" w:history="1">
+          <w:hyperlink w:anchor="_Toc515319793" w:history="1">
             <w:r>
               <w:rPr>
                 <w:rStyle w:val="Hyperlink"/>
@@ -1563,7 +1573,7 @@
                 <w:noProof/>
                 <w:webHidden/>
               </w:rPr>
-              <w:instrText xml:space="preserve"> PAGEREF _Toc515191007 \h </w:instrText>
+              <w:instrText xml:space="preserve"> PAGEREF _Toc515319793 \h </w:instrText>
             </w:r>
             <w:r>
               <w:rPr>
@@ -1605,7 +1615,7 @@
               <w:noProof/>
             </w:rPr>
           </w:pPr>
-          <w:hyperlink w:anchor="_Toc515191008" w:history="1">
+          <w:hyperlink w:anchor="_Toc515319794" w:history="1">
             <w:r>
               <w:rPr>
                 <w:rStyle w:val="Hyperlink"/>
@@ -1633,7 +1643,7 @@
                 <w:noProof/>
                 <w:webHidden/>
               </w:rPr>
-              <w:instrText xml:space="preserve"> PAGEREF _Toc515191008 \h </w:instrText>
+              <w:instrText xml:space="preserve"> PAGEREF _Toc515319794 \h </w:instrText>
             </w:r>
             <w:r>
               <w:rPr>
@@ -1675,7 +1685,7 @@
               <w:noProof/>
             </w:rPr>
           </w:pPr>
-          <w:hyperlink w:anchor="_Toc515191009" w:history="1">
+          <w:hyperlink w:anchor="_Toc515319795" w:history="1">
             <w:r>
               <w:rPr>
                 <w:rStyle w:val="Hyperlink"/>
@@ -1703,7 +1713,7 @@
                 <w:noProof/>
                 <w:webHidden/>
               </w:rPr>
-              <w:instrText xml:space="preserve"> PAGEREF _Toc515191009 \h </w:instrText>
+              <w:instrText xml:space="preserve"> PAGEREF _Toc515319795 \h </w:instrText>
             </w:r>
             <w:r>
               <w:rPr>
@@ -1745,7 +1755,7 @@
               <w:noProof/>
             </w:rPr>
           </w:pPr>
-          <w:hyperlink w:anchor="_Toc515191010" w:history="1">
+          <w:hyperlink w:anchor="_Toc515319796" w:history="1">
             <w:r>
               <w:rPr>
                 <w:rStyle w:val="Hyperlink"/>
@@ -1773,7 +1783,7 @@
                 <w:noProof/>
                 <w:webHidden/>
               </w:rPr>
-              <w:instrText xml:space="preserve"> PAGEREF _Toc515191010 \h </w:instrText>
+              <w:instrText xml:space="preserve"> PAGEREF _Toc515319796 \h </w:instrText>
             </w:r>
             <w:r>
               <w:rPr>
@@ -1815,7 +1825,7 @@
               <w:noProof/>
             </w:rPr>
           </w:pPr>
-          <w:hyperlink w:anchor="_Toc515191011" w:history="1">
+          <w:hyperlink w:anchor="_Toc515319797" w:history="1">
             <w:r>
               <w:rPr>
                 <w:rStyle w:val="Hyperlink"/>
@@ -1843,7 +1853,7 @@
                 <w:noProof/>
                 <w:webHidden/>
               </w:rPr>
-              <w:instrText xml:space="preserve"> PAGEREF _Toc515191011 \h </w:instrText>
+              <w:instrText xml:space="preserve"> PAGEREF _Toc515319797 \h </w:instrText>
             </w:r>
             <w:r>
               <w:rPr>
@@ -1885,7 +1895,7 @@
               <w:noProof/>
             </w:rPr>
           </w:pPr>
-          <w:hyperlink w:anchor="_Toc515191012" w:history="1">
+          <w:hyperlink w:anchor="_Toc515319798" w:history="1">
             <w:r>
               <w:rPr>
                 <w:rStyle w:val="Hyperlink"/>
@@ -1913,7 +1923,7 @@
                 <w:noProof/>
                 <w:webHidden/>
               </w:rPr>
-              <w:instrText xml:space="preserve"> PAGEREF _Toc515191012 \h </w:instrText>
+              <w:instrText xml:space="preserve"> PAGEREF _Toc515319798 \h </w:instrText>
             </w:r>
             <w:r>
               <w:rPr>
@@ -1955,7 +1965,7 @@
               <w:noProof/>
             </w:rPr>
           </w:pPr>
-          <w:hyperlink w:anchor="_Toc515191013" w:history="1">
+          <w:hyperlink w:anchor="_Toc515319799" w:history="1">
             <w:r>
               <w:rPr>
                 <w:rStyle w:val="Hyperlink"/>
@@ -1983,7 +1993,7 @@
                 <w:noProof/>
                 <w:webHidden/>
               </w:rPr>
-              <w:instrText xml:space="preserve"> PAGEREF _Toc515191013 \h </w:instrText>
+              <w:instrText xml:space="preserve"> PAGEREF _Toc515319799 \h </w:instrText>
             </w:r>
             <w:r>
               <w:rPr>
@@ -2025,7 +2035,7 @@
               <w:noProof/>
             </w:rPr>
           </w:pPr>
-          <w:hyperlink w:anchor="_Toc515191014" w:history="1">
+          <w:hyperlink w:anchor="_Toc515319800" w:history="1">
             <w:r>
               <w:rPr>
                 <w:rStyle w:val="Hyperlink"/>
@@ -2053,7 +2063,7 @@
                 <w:noProof/>
                 <w:webHidden/>
               </w:rPr>
-              <w:instrText xml:space="preserve"> PAGEREF _Toc515191014 \h </w:instrText>
+              <w:instrText xml:space="preserve"> PAGEREF _Toc515319800 \h </w:instrText>
             </w:r>
             <w:r>
               <w:rPr>
@@ -2095,7 +2105,7 @@
               <w:noProof/>
             </w:rPr>
           </w:pPr>
-          <w:hyperlink w:anchor="_Toc515191015" w:history="1">
+          <w:hyperlink w:anchor="_Toc515319801" w:history="1">
             <w:r>
               <w:rPr>
                 <w:rStyle w:val="Hyperlink"/>
@@ -2132,7 +2142,7 @@
                 <w:noProof/>
                 <w:webHidden/>
               </w:rPr>
-              <w:instrText xml:space="preserve"> PAGEREF _Toc515191015 \h </w:instrText>
+              <w:instrText xml:space="preserve"> PAGEREF _Toc515319801 \h </w:instrText>
             </w:r>
             <w:r>
               <w:rPr>
@@ -2174,7 +2184,7 @@
               <w:noProof/>
             </w:rPr>
           </w:pPr>
-          <w:hyperlink w:anchor="_Toc515191016" w:history="1">
+          <w:hyperlink w:anchor="_Toc515319802" w:history="1">
             <w:r>
               <w:rPr>
                 <w:rStyle w:val="Hyperlink"/>
@@ -2202,7 +2212,7 @@
                 <w:noProof/>
                 <w:webHidden/>
               </w:rPr>
-              <w:instrText xml:space="preserve"> PAGEREF _Toc515191016 \h </w:instrText>
+              <w:instrText xml:space="preserve"> PAGEREF _Toc515319802 \h </w:instrText>
             </w:r>
             <w:r>
               <w:rPr>
@@ -2244,7 +2254,7 @@
               <w:noProof/>
             </w:rPr>
           </w:pPr>
-          <w:hyperlink w:anchor="_Toc515191017" w:history="1">
+          <w:hyperlink w:anchor="_Toc515319803" w:history="1">
             <w:r>
               <w:rPr>
                 <w:rStyle w:val="Hyperlink"/>
@@ -2272,7 +2282,7 @@
                 <w:noProof/>
                 <w:webHidden/>
               </w:rPr>
-              <w:instrText xml:space="preserve"> PAGEREF _Toc515191017 \h </w:instrText>
+              <w:instrText xml:space="preserve"> PAGEREF _Toc515319803 \h </w:instrText>
             </w:r>
             <w:r>
               <w:rPr>
@@ -2305,6 +2315,146 @@
         </w:p>
         <w:p>
           <w:pPr>
+            <w:pStyle w:val="TOC2"/>
+            <w:tabs>
+              <w:tab w:val="right" w:leader="dot" w:pos="9350"/>
+            </w:tabs>
+            <w:rPr>
+              <w:rFonts w:asciiTheme="minorHAnsi" w:eastAsiaTheme="minorEastAsia" w:hAnsiTheme="minorHAnsi" w:cstheme="minorBidi"/>
+              <w:noProof/>
+            </w:rPr>
+          </w:pPr>
+          <w:hyperlink w:anchor="_Toc515319804" w:history="1">
+            <w:r>
+              <w:rPr>
+                <w:rStyle w:val="Hyperlink"/>
+                <w:noProof/>
+                <w:lang w:val="ro-RO"/>
+              </w:rPr>
+              <w:t>4.2  Funcțiile sistemului</w:t>
+            </w:r>
+            <w:r>
+              <w:rPr>
+                <w:noProof/>
+                <w:webHidden/>
+              </w:rPr>
+              <w:tab/>
+            </w:r>
+            <w:r>
+              <w:rPr>
+                <w:noProof/>
+                <w:webHidden/>
+              </w:rPr>
+              <w:fldChar w:fldCharType="begin"/>
+            </w:r>
+            <w:r>
+              <w:rPr>
+                <w:noProof/>
+                <w:webHidden/>
+              </w:rPr>
+              <w:instrText xml:space="preserve"> PAGEREF _Toc515319804 \h </w:instrText>
+            </w:r>
+            <w:r>
+              <w:rPr>
+                <w:noProof/>
+                <w:webHidden/>
+              </w:rPr>
+            </w:r>
+            <w:r>
+              <w:rPr>
+                <w:noProof/>
+                <w:webHidden/>
+              </w:rPr>
+              <w:fldChar w:fldCharType="separate"/>
+            </w:r>
+            <w:r>
+              <w:rPr>
+                <w:noProof/>
+                <w:webHidden/>
+              </w:rPr>
+              <w:t>30</w:t>
+            </w:r>
+            <w:r>
+              <w:rPr>
+                <w:noProof/>
+                <w:webHidden/>
+              </w:rPr>
+              <w:fldChar w:fldCharType="end"/>
+            </w:r>
+          </w:hyperlink>
+        </w:p>
+        <w:p>
+          <w:pPr>
+            <w:pStyle w:val="TOC2"/>
+            <w:tabs>
+              <w:tab w:val="right" w:leader="dot" w:pos="9350"/>
+            </w:tabs>
+            <w:rPr>
+              <w:rFonts w:asciiTheme="minorHAnsi" w:eastAsiaTheme="minorEastAsia" w:hAnsiTheme="minorHAnsi" w:cstheme="minorBidi"/>
+              <w:noProof/>
+            </w:rPr>
+          </w:pPr>
+          <w:hyperlink w:anchor="_Toc515319805" w:history="1">
+            <w:r>
+              <w:rPr>
+                <w:rStyle w:val="Hyperlink"/>
+                <w:noProof/>
+                <w:lang w:val="ro-RO"/>
+              </w:rPr>
+              <w:t>4.3  Interfața cu utilizatorul</w:t>
+            </w:r>
+            <w:r>
+              <w:rPr>
+                <w:noProof/>
+                <w:webHidden/>
+              </w:rPr>
+              <w:tab/>
+            </w:r>
+            <w:r>
+              <w:rPr>
+                <w:noProof/>
+                <w:webHidden/>
+              </w:rPr>
+              <w:fldChar w:fldCharType="begin"/>
+            </w:r>
+            <w:r>
+              <w:rPr>
+                <w:noProof/>
+                <w:webHidden/>
+              </w:rPr>
+              <w:instrText xml:space="preserve"> PAGEREF _Toc515319805 \h </w:instrText>
+            </w:r>
+            <w:r>
+              <w:rPr>
+                <w:noProof/>
+                <w:webHidden/>
+              </w:rPr>
+            </w:r>
+            <w:r>
+              <w:rPr>
+                <w:noProof/>
+                <w:webHidden/>
+              </w:rPr>
+              <w:fldChar w:fldCharType="separate"/>
+            </w:r>
+            <w:r>
+              <w:rPr>
+                <w:noProof/>
+                <w:webHidden/>
+              </w:rPr>
+              <w:t>31</w:t>
+            </w:r>
+            <w:r>
+              <w:rPr>
+                <w:noProof/>
+                <w:webHidden/>
+              </w:rPr>
+              <w:fldChar w:fldCharType="end"/>
+            </w:r>
+          </w:hyperlink>
+        </w:p>
+        <w:p>
+          <w:pPr>
             <w:pStyle w:val="TOC3"/>
             <w:tabs>
               <w:tab w:val="right" w:leader="dot" w:pos="9350"/>
@@ -2314,7 +2464,7 @@
               <w:noProof/>
             </w:rPr>
           </w:pPr>
-          <w:hyperlink w:anchor="_Toc515191018" w:history="1">
+          <w:hyperlink w:anchor="_Toc515319806" w:history="1">
             <w:r>
               <w:rPr>
                 <w:rStyle w:val="Hyperlink"/>
@@ -2341,7 +2491,7 @@
                 <w:noProof/>
                 <w:webHidden/>
               </w:rPr>
-              <w:instrText xml:space="preserve"> PAGEREF _Toc515191018 \h </w:instrText>
+              <w:instrText xml:space="preserve"> PAGEREF _Toc515319806 \h </w:instrText>
             </w:r>
             <w:r>
               <w:rPr>
@@ -2361,7 +2511,7 @@
                 <w:noProof/>
                 <w:webHidden/>
               </w:rPr>
-              <w:t>32</w:t>
+              <w:t>35</w:t>
             </w:r>
             <w:r>
               <w:rPr>
@@ -2396,7 +2546,6 @@
         <w:rPr>
           <w:lang w:val="ro-RO"/>
         </w:rPr>
-        <w:lastRenderedPageBreak/>
         <w:t xml:space="preserve">Prezentarea temei proiectului: 17%-25%  Se prezintă tema propriu-zisă, modul în care ea este dezvoltată pe parcursul proiectului, legătura dintre capitole precum şi o documentare bibliografică (orice lucrare trebuie încadrată într-un referenţial de cunoştinţe, referenţial pe care autorul şi-l crează prin apelare la surse bibliografice; credibilitatea unei lucrări este strâns legată de acest referenţial care arată cât este de informat şi de avizat autorul cu privire la actualitatea şi necesitatea lucrării pe care o prezintă).  </w:t>
       </w:r>
     </w:p>
@@ -2411,7 +2560,7 @@
           <w:lang w:val="ro-RO"/>
         </w:rPr>
       </w:pPr>
-      <w:bookmarkStart w:id="0" w:name="_Toc515190997"/>
+      <w:bookmarkStart w:id="0" w:name="_Toc515319783"/>
       <w:r>
         <w:rPr>
           <w:sz w:val="36"/>
@@ -2440,12 +2589,16 @@
         <w:spacing w:line="360" w:lineRule="auto"/>
         <w:jc w:val="center"/>
         <w:rPr>
-          <w:lang w:val="ro-RO"/>
-        </w:rPr>
-      </w:pPr>
-      <w:bookmarkStart w:id="1" w:name="_Toc515190998"/>
-      <w:r>
-        <w:rPr>
+          <w:sz w:val="32"/>
+          <w:szCs w:val="32"/>
+          <w:lang w:val="ro-RO"/>
+        </w:rPr>
+      </w:pPr>
+      <w:bookmarkStart w:id="1" w:name="_Toc515319784"/>
+      <w:r>
+        <w:rPr>
+          <w:sz w:val="32"/>
+          <w:szCs w:val="32"/>
           <w:lang w:val="ro-RO"/>
         </w:rPr>
         <w:t>Motivatie și Context</w:t>
@@ -3106,7 +3259,16 @@
           <w:sz w:val="24"/>
           <w:szCs w:val="24"/>
         </w:rPr>
-        <w:t xml:space="preserve">, pentru a </w:t>
+        <w:t xml:space="preserve">, </w:t>
+      </w:r>
+      <w:r>
+        <w:rPr>
+          <w:rFonts w:ascii="Times New Roman" w:hAnsi="Times New Roman"/>
+          <w:sz w:val="24"/>
+          <w:szCs w:val="24"/>
+        </w:rPr>
+        <w:lastRenderedPageBreak/>
+        <w:t xml:space="preserve">pentru a </w:t>
       </w:r>
       <w:r>
         <w:rPr>
@@ -3140,16 +3302,7 @@
           <w:sz w:val="24"/>
           <w:szCs w:val="24"/>
         </w:rPr>
-        <w:t xml:space="preserve"> </w:t>
-      </w:r>
-      <w:r>
-        <w:rPr>
-          <w:rFonts w:ascii="Times New Roman" w:hAnsi="Times New Roman"/>
-          <w:sz w:val="24"/>
-          <w:szCs w:val="24"/>
-        </w:rPr>
-        <w:lastRenderedPageBreak/>
-        <w:t>de această schimbare.</w:t>
+        <w:t xml:space="preserve"> de această schimbare.</w:t>
       </w:r>
       <w:r>
         <w:rPr>
@@ -3794,36 +3947,48 @@
         <w:spacing w:line="360" w:lineRule="auto"/>
         <w:jc w:val="center"/>
         <w:rPr>
-          <w:lang w:val="ro-RO"/>
-        </w:rPr>
-      </w:pPr>
-      <w:bookmarkStart w:id="2" w:name="_Toc515190999"/>
-      <w:r>
-        <w:rPr>
+          <w:sz w:val="32"/>
+          <w:szCs w:val="32"/>
+          <w:lang w:val="ro-RO"/>
+        </w:rPr>
+      </w:pPr>
+      <w:bookmarkStart w:id="2" w:name="_Toc515319785"/>
+      <w:r>
+        <w:rPr>
+          <w:sz w:val="32"/>
+          <w:szCs w:val="32"/>
           <w:lang w:val="ro-RO"/>
         </w:rPr>
         <w:t>Descrierea</w:t>
       </w:r>
       <w:r>
         <w:rPr>
+          <w:sz w:val="32"/>
+          <w:szCs w:val="32"/>
           <w:lang w:val="ro-RO"/>
         </w:rPr>
         <w:t>,</w:t>
       </w:r>
       <w:r>
         <w:rPr>
+          <w:sz w:val="32"/>
+          <w:szCs w:val="32"/>
           <w:lang w:val="ro-RO"/>
         </w:rPr>
         <w:t xml:space="preserve"> domeniul</w:t>
       </w:r>
       <w:r>
         <w:rPr>
+          <w:sz w:val="32"/>
+          <w:szCs w:val="32"/>
           <w:lang w:val="ro-RO"/>
         </w:rPr>
         <w:t xml:space="preserve"> și utilitatea</w:t>
       </w:r>
       <w:r>
         <w:rPr>
+          <w:sz w:val="32"/>
+          <w:szCs w:val="32"/>
           <w:lang w:val="ro-RO"/>
         </w:rPr>
         <w:t xml:space="preserve"> temei</w:t>
@@ -3942,7 +4107,35 @@
           <w:szCs w:val="24"/>
           <w:lang w:val="ro-RO"/>
         </w:rPr>
-        <w:t>care sunt: aplicația desktop(PC),</w:t>
+        <w:t xml:space="preserve">care sunt: aplicația </w:t>
+      </w:r>
+      <w:r>
+        <w:rPr>
+          <w:rFonts w:ascii="Times New Roman" w:hAnsi="Times New Roman"/>
+          <w:sz w:val="24"/>
+          <w:szCs w:val="24"/>
+          <w:lang w:val="ro-RO"/>
+        </w:rPr>
+        <w:lastRenderedPageBreak/>
+        <w:t>desktop(PC)</w:t>
+      </w:r>
+      <w:r>
+        <w:rPr>
+          <w:rFonts w:ascii="Times New Roman" w:hAnsi="Times New Roman"/>
+          <w:sz w:val="24"/>
+          <w:szCs w:val="24"/>
+          <w:lang w:val="ro-RO"/>
+        </w:rPr>
+        <w:t xml:space="preserve"> cu camera foto</w:t>
+      </w:r>
+      <w:r>
+        <w:rPr>
+          <w:rFonts w:ascii="Times New Roman" w:hAnsi="Times New Roman"/>
+          <w:sz w:val="24"/>
+          <w:szCs w:val="24"/>
+          <w:lang w:val="ro-RO"/>
+        </w:rPr>
+        <w:t>,</w:t>
       </w:r>
       <w:r>
         <w:rPr>
@@ -3978,7 +4171,6 @@
           <w:szCs w:val="24"/>
           <w:lang w:val="ro-RO"/>
         </w:rPr>
-        <w:lastRenderedPageBreak/>
         <w:t>aplicația</w:t>
       </w:r>
       <w:r>
@@ -4884,24 +5076,32 @@
         <w:spacing w:line="360" w:lineRule="auto"/>
         <w:jc w:val="center"/>
         <w:rPr>
-          <w:lang w:val="ro-RO"/>
-        </w:rPr>
-      </w:pPr>
-      <w:bookmarkStart w:id="3" w:name="_Toc515191000"/>
-      <w:r>
-        <w:rPr>
+          <w:sz w:val="32"/>
+          <w:szCs w:val="32"/>
+          <w:lang w:val="ro-RO"/>
+        </w:rPr>
+      </w:pPr>
+      <w:bookmarkStart w:id="3" w:name="_Toc515319786"/>
+      <w:r>
+        <w:rPr>
+          <w:sz w:val="32"/>
+          <w:szCs w:val="32"/>
           <w:lang w:val="ro-RO"/>
         </w:rPr>
         <w:t>Structura luc</w:t>
       </w:r>
       <w:r>
         <w:rPr>
+          <w:sz w:val="32"/>
+          <w:szCs w:val="32"/>
           <w:lang w:val="ro-RO"/>
         </w:rPr>
         <w:t>r</w:t>
       </w:r>
       <w:r>
         <w:rPr>
+          <w:sz w:val="32"/>
+          <w:szCs w:val="32"/>
           <w:lang w:val="ro-RO"/>
         </w:rPr>
         <w:t>ării</w:t>
@@ -5450,7 +5650,7 @@
           <w:lang w:val="ro-RO"/>
         </w:rPr>
       </w:pPr>
-      <w:bookmarkStart w:id="4" w:name="_Toc515191001"/>
+      <w:bookmarkStart w:id="4" w:name="_Toc515319787"/>
       <w:r>
         <w:rPr>
           <w:sz w:val="36"/>
@@ -5503,7 +5703,7 @@
           <w:lang w:val="ro-RO"/>
         </w:rPr>
       </w:pPr>
-      <w:bookmarkStart w:id="5" w:name="_Toc515191002"/>
+      <w:bookmarkStart w:id="5" w:name="_Toc515319788"/>
       <w:r>
         <w:rPr>
           <w:sz w:val="36"/>
@@ -5677,8 +5877,8 @@
         <w:jc w:val="both"/>
         <w:rPr>
           <w:rFonts w:ascii="Times New Roman" w:hAnsi="Times New Roman"/>
-          <w:sz w:val="24"/>
-          <w:szCs w:val="24"/>
+          <w:sz w:val="32"/>
+          <w:szCs w:val="32"/>
         </w:rPr>
       </w:pPr>
     </w:p>
@@ -5688,12 +5888,16 @@
         <w:spacing w:line="360" w:lineRule="auto"/>
         <w:jc w:val="center"/>
         <w:rPr>
-          <w:lang w:val="ro-RO"/>
-        </w:rPr>
-      </w:pPr>
-      <w:bookmarkStart w:id="6" w:name="_Toc515191003"/>
-      <w:r>
-        <w:rPr>
+          <w:sz w:val="32"/>
+          <w:szCs w:val="32"/>
+          <w:lang w:val="ro-RO"/>
+        </w:rPr>
+      </w:pPr>
+      <w:bookmarkStart w:id="6" w:name="_Toc515319789"/>
+      <w:r>
+        <w:rPr>
+          <w:sz w:val="32"/>
+          <w:szCs w:val="32"/>
           <w:lang w:val="ro-RO"/>
         </w:rPr>
         <w:t>3.1 Platforma Microsoft  .NET Framework</w:t>
@@ -5703,6 +5907,8 @@
     <w:p>
       <w:pPr>
         <w:rPr>
+          <w:sz w:val="32"/>
+          <w:szCs w:val="32"/>
           <w:lang w:val="ro-RO"/>
         </w:rPr>
       </w:pPr>
@@ -8078,7 +8284,7 @@
           <w:lang w:val="ro-RO"/>
         </w:rPr>
       </w:pPr>
-      <w:bookmarkStart w:id="7" w:name="_Toc515191004"/>
+      <w:bookmarkStart w:id="7" w:name="_Toc515319790"/>
       <w:r>
         <w:rPr>
           <w:sz w:val="28"/>
@@ -9914,7 +10120,7 @@
           <w:lang w:val="ro-RO"/>
         </w:rPr>
       </w:pPr>
-      <w:bookmarkStart w:id="8" w:name="_Toc515191005"/>
+      <w:bookmarkStart w:id="8" w:name="_Toc515319791"/>
       <w:r>
         <w:rPr>
           <w:sz w:val="26"/>
@@ -10325,57 +10531,59 @@
         <w:spacing w:line="360" w:lineRule="auto"/>
         <w:jc w:val="center"/>
         <w:rPr>
-          <w:sz w:val="28"/>
-          <w:szCs w:val="28"/>
-        </w:rPr>
-      </w:pPr>
-      <w:bookmarkStart w:id="9" w:name="_Toc515191006"/>
-      <w:r>
-        <w:rPr>
-          <w:sz w:val="28"/>
-          <w:szCs w:val="28"/>
+          <w:sz w:val="32"/>
+          <w:szCs w:val="32"/>
+        </w:rPr>
+      </w:pPr>
+      <w:bookmarkStart w:id="9" w:name="_Toc515319792"/>
+      <w:proofErr w:type="gramStart"/>
+      <w:r>
+        <w:rPr>
+          <w:sz w:val="32"/>
+          <w:szCs w:val="32"/>
         </w:rPr>
         <w:t xml:space="preserve">3.2 </w:t>
       </w:r>
       <w:r>
         <w:rPr>
-          <w:sz w:val="28"/>
-          <w:szCs w:val="28"/>
+          <w:sz w:val="32"/>
+          <w:szCs w:val="32"/>
         </w:rPr>
         <w:t xml:space="preserve"> Programare</w:t>
       </w:r>
       <w:r>
         <w:rPr>
-          <w:sz w:val="28"/>
-          <w:szCs w:val="28"/>
+          <w:sz w:val="32"/>
+          <w:szCs w:val="32"/>
         </w:rPr>
         <w:t>a</w:t>
       </w:r>
-      <w:r>
-        <w:rPr>
-          <w:sz w:val="28"/>
-          <w:szCs w:val="28"/>
+      <w:proofErr w:type="gramEnd"/>
+      <w:r>
+        <w:rPr>
+          <w:sz w:val="32"/>
+          <w:szCs w:val="32"/>
         </w:rPr>
         <w:t xml:space="preserve"> </w:t>
       </w:r>
       <w:r>
         <w:rPr>
-          <w:sz w:val="28"/>
-          <w:szCs w:val="28"/>
+          <w:sz w:val="32"/>
+          <w:szCs w:val="32"/>
         </w:rPr>
         <w:t xml:space="preserve">orientată </w:t>
       </w:r>
       <w:r>
         <w:rPr>
-          <w:sz w:val="28"/>
-          <w:szCs w:val="28"/>
+          <w:sz w:val="32"/>
+          <w:szCs w:val="32"/>
         </w:rPr>
         <w:t>pe e</w:t>
       </w:r>
       <w:r>
         <w:rPr>
-          <w:sz w:val="28"/>
-          <w:szCs w:val="28"/>
+          <w:sz w:val="32"/>
+          <w:szCs w:val="32"/>
         </w:rPr>
         <w:t>veniment</w:t>
       </w:r>
@@ -11742,7 +11950,7 @@
           <w:lang w:val="ro-RO"/>
         </w:rPr>
       </w:pPr>
-      <w:bookmarkStart w:id="10" w:name="_Toc515191007"/>
+      <w:bookmarkStart w:id="10" w:name="_Toc515319793"/>
       <w:r>
         <w:rPr>
           <w:sz w:val="32"/>
@@ -12677,7 +12885,7 @@
           <w:lang w:val="ro-RO"/>
         </w:rPr>
       </w:pPr>
-      <w:bookmarkStart w:id="11" w:name="_Toc515191008"/>
+      <w:bookmarkStart w:id="11" w:name="_Toc515319794"/>
       <w:r>
         <w:rPr>
           <w:sz w:val="32"/>
@@ -14998,6 +15206,19 @@
         <w:jc w:val="both"/>
         <w:rPr>
           <w:rFonts w:ascii="Times New Roman" w:hAnsi="Times New Roman"/>
+          <w:sz w:val="24"/>
+          <w:szCs w:val="24"/>
+          <w:lang w:val="ro-RO"/>
+        </w:rPr>
+      </w:pPr>
+    </w:p>
+    <w:p>
+      <w:pPr>
+        <w:pStyle w:val="ListParagraph"/>
+        <w:spacing w:line="360" w:lineRule="auto"/>
+        <w:jc w:val="both"/>
+        <w:rPr>
+          <w:rFonts w:ascii="Times New Roman" w:hAnsi="Times New Roman"/>
           <w:b/>
           <w:sz w:val="24"/>
           <w:szCs w:val="24"/>
@@ -15024,6 +15245,20 @@
         </w:rPr>
         <w:t xml:space="preserve"> </w:t>
       </w:r>
+    </w:p>
+    <w:p>
+      <w:pPr>
+        <w:pStyle w:val="ListParagraph"/>
+        <w:spacing w:line="360" w:lineRule="auto"/>
+        <w:jc w:val="both"/>
+        <w:rPr>
+          <w:rFonts w:ascii="Times New Roman" w:hAnsi="Times New Roman"/>
+          <w:b/>
+          <w:sz w:val="24"/>
+          <w:szCs w:val="24"/>
+          <w:lang w:val="ro-RO"/>
+        </w:rPr>
+      </w:pPr>
     </w:p>
     <w:p>
       <w:pPr>
@@ -15646,6 +15881,7 @@
           <w:szCs w:val="24"/>
           <w:lang w:val="ro-RO"/>
         </w:rPr>
+        <w:lastRenderedPageBreak/>
         <w:tab/>
       </w:r>
       <w:r>
@@ -15739,7 +15975,6 @@
           <w:szCs w:val="24"/>
           <w:lang w:val="ro-RO"/>
         </w:rPr>
-        <w:lastRenderedPageBreak/>
         <w:tab/>
       </w:r>
       <w:r>
@@ -16495,7 +16730,17 @@
           <w:szCs w:val="24"/>
           <w:lang w:val="ro-RO"/>
         </w:rPr>
-        <w:t xml:space="preserve">El poate fi conectat și la un PC. </w:t>
+        <w:t xml:space="preserve">El poate fi conectat și </w:t>
+      </w:r>
+      <w:r>
+        <w:rPr>
+          <w:rFonts w:ascii="Times New Roman" w:hAnsi="Times New Roman"/>
+          <w:sz w:val="24"/>
+          <w:szCs w:val="24"/>
+          <w:lang w:val="ro-RO"/>
+        </w:rPr>
+        <w:lastRenderedPageBreak/>
+        <w:t xml:space="preserve">la un PC. </w:t>
       </w:r>
       <w:r>
         <w:rPr>
@@ -16615,7 +16860,6 @@
           <w:szCs w:val="24"/>
           <w:lang w:val="ro-RO"/>
         </w:rPr>
-        <w:lastRenderedPageBreak/>
         <w:tab/>
         <w:t xml:space="preserve">În Fig 3.10 se poate observa că HC-05 are </w:t>
       </w:r>
@@ -17644,7 +17888,7 @@
           <w:lang w:val="ro-RO"/>
         </w:rPr>
       </w:pPr>
-      <w:bookmarkStart w:id="12" w:name="_Toc515191009"/>
+      <w:bookmarkStart w:id="12" w:name="_Toc515319795"/>
       <w:r>
         <w:rPr>
           <w:sz w:val="32"/>
@@ -17770,7 +18014,7 @@
         </w:rPr>
         <w:tab/>
       </w:r>
-      <w:bookmarkStart w:id="13" w:name="_Toc515191010"/>
+      <w:bookmarkStart w:id="13" w:name="_Toc515319796"/>
       <w:r>
         <w:rPr>
           <w:sz w:val="28"/>
@@ -18740,6 +18984,18 @@
     </w:p>
     <w:p>
       <w:pPr>
+        <w:spacing w:after="0" w:line="360" w:lineRule="auto"/>
+        <w:jc w:val="both"/>
+        <w:rPr>
+          <w:rFonts w:ascii="Times New Roman" w:hAnsi="Times New Roman"/>
+          <w:sz w:val="24"/>
+          <w:szCs w:val="24"/>
+          <w:lang w:val="ro-RO"/>
+        </w:rPr>
+      </w:pPr>
+    </w:p>
+    <w:p>
+      <w:pPr>
         <w:pStyle w:val="Heading3"/>
         <w:spacing w:line="360" w:lineRule="auto"/>
         <w:rPr>
@@ -18748,24 +19004,39 @@
           <w:lang w:val="ro-RO"/>
         </w:rPr>
       </w:pPr>
-      <w:bookmarkStart w:id="14" w:name="_Toc515191011"/>
       <w:r>
         <w:rPr>
           <w:sz w:val="28"/>
           <w:szCs w:val="28"/>
           <w:lang w:val="ro-RO"/>
         </w:rPr>
-        <w:t xml:space="preserve">3.5.2 </w:t>
-      </w:r>
+        <w:tab/>
+      </w:r>
+      <w:bookmarkStart w:id="14" w:name="_Toc515319797"/>
       <w:r>
         <w:rPr>
           <w:sz w:val="28"/>
           <w:szCs w:val="28"/>
           <w:lang w:val="ro-RO"/>
         </w:rPr>
+        <w:t xml:space="preserve">3.5.2 </w:t>
+      </w:r>
+      <w:r>
+        <w:rPr>
+          <w:sz w:val="28"/>
+          <w:szCs w:val="28"/>
+          <w:lang w:val="ro-RO"/>
+        </w:rPr>
         <w:t>Java</w:t>
       </w:r>
       <w:bookmarkEnd w:id="14"/>
+    </w:p>
+    <w:p>
+      <w:pPr>
+        <w:rPr>
+          <w:lang w:val="ro-RO"/>
+        </w:rPr>
+      </w:pPr>
     </w:p>
     <w:p>
       <w:pPr>
@@ -19647,7 +19918,7 @@
           <w:lang w:val="ro-RO"/>
         </w:rPr>
       </w:pPr>
-      <w:bookmarkStart w:id="15" w:name="_Toc515191012"/>
+      <w:bookmarkStart w:id="15" w:name="_Toc515319798"/>
       <w:r>
         <w:rPr>
           <w:sz w:val="32"/>
@@ -20135,7 +20406,7 @@
           <w:lang w:val="ro-RO"/>
         </w:rPr>
       </w:pPr>
-      <w:bookmarkStart w:id="16" w:name="_Toc515191013"/>
+      <w:bookmarkStart w:id="16" w:name="_Toc515319799"/>
       <w:r>
         <w:rPr>
           <w:sz w:val="32"/>
@@ -20195,7 +20466,7 @@
           <w:lang w:val="ro-RO"/>
         </w:rPr>
       </w:pPr>
-      <w:bookmarkStart w:id="17" w:name="_Toc515191014"/>
+      <w:bookmarkStart w:id="17" w:name="_Toc515319800"/>
       <w:r>
         <w:rPr>
           <w:sz w:val="32"/>
@@ -20261,7 +20532,7 @@
           <w:lang w:val="ro-RO"/>
         </w:rPr>
       </w:pPr>
-      <w:bookmarkStart w:id="18" w:name="_Toc515191015"/>
+      <w:bookmarkStart w:id="18" w:name="_Toc515319801"/>
       <w:r>
         <w:rPr>
           <w:rFonts w:ascii="Times New Roman" w:hAnsi="Times New Roman"/>
@@ -20384,7 +20655,7 @@
           <w:lang w:val="ro-RO"/>
         </w:rPr>
       </w:pPr>
-      <w:bookmarkStart w:id="19" w:name="_Toc515191016"/>
+      <w:bookmarkStart w:id="19" w:name="_Toc515319802"/>
       <w:r>
         <w:rPr>
           <w:sz w:val="36"/>
@@ -20523,7 +20794,7 @@
           <w:lang w:val="ro-RO"/>
         </w:rPr>
       </w:pPr>
-      <w:bookmarkStart w:id="20" w:name="_Toc515191017"/>
+      <w:bookmarkStart w:id="20" w:name="_Toc515319803"/>
       <w:r>
         <w:rPr>
           <w:sz w:val="32"/>
@@ -21287,6 +21558,7 @@
           <w:lang w:val="ro-RO"/>
         </w:rPr>
       </w:pPr>
+      <w:bookmarkStart w:id="21" w:name="_Toc515319804"/>
       <w:r>
         <w:rPr>
           <w:sz w:val="32"/>
@@ -21319,6 +21591,7 @@
         </w:rPr>
         <w:t>sistemului</w:t>
       </w:r>
+      <w:bookmarkEnd w:id="21"/>
     </w:p>
     <w:p>
       <w:pPr>
@@ -22037,7 +22310,6 @@
     </w:p>
     <w:p>
       <w:pPr>
-        <w:pStyle w:val="ListParagraph"/>
         <w:spacing w:line="360" w:lineRule="auto"/>
         <w:jc w:val="both"/>
         <w:rPr>
@@ -22048,6 +22320,16 @@
           <w:lang w:val="ro-RO"/>
         </w:rPr>
       </w:pPr>
+      <w:r>
+        <w:rPr>
+          <w:rFonts w:ascii="Times New Roman" w:hAnsi="Times New Roman"/>
+          <w:b/>
+          <w:sz w:val="28"/>
+          <w:szCs w:val="28"/>
+          <w:lang w:val="ro-RO"/>
+        </w:rPr>
+        <w:tab/>
+      </w:r>
       <w:r>
         <w:rPr>
           <w:rFonts w:ascii="Times New Roman" w:hAnsi="Times New Roman"/>
@@ -22167,11 +22449,30 @@
           <w:szCs w:val="24"/>
           <w:lang w:val="ro-RO"/>
         </w:rPr>
-        <w:t>prin aplicația mobila se pot trimite comenzi spre aplicația Desktop pe calea: dispozitiv Smart – Bluetooth – Arduino – USB - PC</w:t>
-      </w:r>
-    </w:p>
-    <w:p>
-      <w:pPr>
+        <w:t xml:space="preserve">prin aplicația mobila se pot trimite comenzi spre aplicația Desktop pe calea: dispozitiv Smart – Bluetooth – Arduino – USB </w:t>
+      </w:r>
+      <w:r>
+        <w:rPr>
+          <w:rFonts w:ascii="Times New Roman" w:hAnsi="Times New Roman"/>
+          <w:sz w:val="24"/>
+          <w:szCs w:val="24"/>
+          <w:lang w:val="ro-RO"/>
+        </w:rPr>
+        <w:t>–</w:t>
+      </w:r>
+      <w:r>
+        <w:rPr>
+          <w:rFonts w:ascii="Times New Roman" w:hAnsi="Times New Roman"/>
+          <w:sz w:val="24"/>
+          <w:szCs w:val="24"/>
+          <w:lang w:val="ro-RO"/>
+        </w:rPr>
+        <w:t xml:space="preserve"> PC</w:t>
+      </w:r>
+    </w:p>
+    <w:p>
+      <w:pPr>
+        <w:pStyle w:val="ListParagraph"/>
         <w:spacing w:line="360" w:lineRule="auto"/>
         <w:jc w:val="both"/>
         <w:rPr>
@@ -22181,6 +22482,18 @@
           <w:lang w:val="ro-RO"/>
         </w:rPr>
       </w:pPr>
+    </w:p>
+    <w:p>
+      <w:pPr>
+        <w:pStyle w:val="Heading2"/>
+        <w:spacing w:before="0" w:line="360" w:lineRule="auto"/>
+        <w:jc w:val="center"/>
+        <w:rPr>
+          <w:sz w:val="32"/>
+          <w:szCs w:val="32"/>
+          <w:lang w:val="ro-RO"/>
+        </w:rPr>
+      </w:pPr>
       <w:r>
         <w:rPr>
           <w:rFonts w:ascii="Times New Roman" w:hAnsi="Times New Roman"/>
@@ -22190,17 +22503,32 @@
         </w:rPr>
         <w:tab/>
       </w:r>
-    </w:p>
-    <w:p>
-      <w:pPr>
-        <w:spacing w:line="360" w:lineRule="auto"/>
-        <w:rPr>
-          <w:rFonts w:ascii="Times New Roman" w:hAnsi="Times New Roman"/>
-          <w:sz w:val="24"/>
-          <w:szCs w:val="24"/>
-          <w:lang w:val="ro-RO"/>
-        </w:rPr>
-      </w:pPr>
+      <w:bookmarkStart w:id="22" w:name="_Toc515319805"/>
+      <w:r>
+        <w:rPr>
+          <w:sz w:val="32"/>
+          <w:szCs w:val="32"/>
+          <w:lang w:val="ro-RO"/>
+        </w:rPr>
+        <w:t>4.3</w:t>
+      </w:r>
+      <w:r>
+        <w:rPr>
+          <w:sz w:val="32"/>
+          <w:szCs w:val="32"/>
+          <w:lang w:val="ro-RO"/>
+        </w:rPr>
+        <w:t xml:space="preserve">  </w:t>
+      </w:r>
+      <w:r>
+        <w:rPr>
+          <w:sz w:val="32"/>
+          <w:szCs w:val="32"/>
+          <w:lang w:val="ro-RO"/>
+        </w:rPr>
+        <w:t>Interfața cu utilizatorul</w:t>
+      </w:r>
+      <w:bookmarkEnd w:id="22"/>
     </w:p>
     <w:p>
       <w:pPr>
@@ -22218,6 +22546,474 @@
       <w:pPr>
         <w:spacing w:line="360" w:lineRule="auto"/>
         <w:jc w:val="both"/>
+        <w:rPr>
+          <w:rFonts w:ascii="Times New Roman" w:hAnsi="Times New Roman"/>
+          <w:sz w:val="24"/>
+          <w:szCs w:val="24"/>
+          <w:lang w:val="ro-RO"/>
+        </w:rPr>
+      </w:pPr>
+      <w:r>
+        <w:rPr>
+          <w:rFonts w:ascii="Times New Roman" w:hAnsi="Times New Roman"/>
+          <w:sz w:val="24"/>
+          <w:szCs w:val="24"/>
+          <w:lang w:val="ro-RO"/>
+        </w:rPr>
+        <w:tab/>
+        <w:t xml:space="preserve">În acest paragraf vor fi prezentate </w:t>
+      </w:r>
+      <w:r>
+        <w:rPr>
+          <w:rFonts w:ascii="Times New Roman" w:hAnsi="Times New Roman"/>
+          <w:sz w:val="24"/>
+          <w:szCs w:val="24"/>
+          <w:lang w:val="ro-RO"/>
+        </w:rPr>
+        <w:t>principalele interfețe cu utilizatorul din aplicația Deskop și din aplicația mobilă.</w:t>
+      </w:r>
+      <w:r>
+        <w:rPr>
+          <w:rFonts w:ascii="Times New Roman" w:hAnsi="Times New Roman"/>
+          <w:sz w:val="24"/>
+          <w:szCs w:val="24"/>
+          <w:lang w:val="ro-RO"/>
+        </w:rPr>
+        <w:t xml:space="preserve"> </w:t>
+      </w:r>
+    </w:p>
+    <w:p>
+      <w:pPr>
+        <w:spacing w:line="360" w:lineRule="auto"/>
+        <w:jc w:val="both"/>
+        <w:rPr>
+          <w:rFonts w:ascii="Times New Roman" w:hAnsi="Times New Roman"/>
+          <w:b/>
+          <w:sz w:val="28"/>
+          <w:szCs w:val="28"/>
+          <w:lang w:val="ro-RO"/>
+        </w:rPr>
+      </w:pPr>
+      <w:r>
+        <w:rPr>
+          <w:rFonts w:ascii="Times New Roman" w:hAnsi="Times New Roman"/>
+          <w:sz w:val="24"/>
+          <w:szCs w:val="24"/>
+          <w:lang w:val="ro-RO"/>
+        </w:rPr>
+        <w:tab/>
+      </w:r>
+      <w:r>
+        <w:rPr>
+          <w:rFonts w:ascii="Times New Roman" w:hAnsi="Times New Roman"/>
+          <w:b/>
+          <w:sz w:val="28"/>
+          <w:szCs w:val="28"/>
+          <w:lang w:val="ro-RO"/>
+        </w:rPr>
+        <w:t>Interfața aplicației Desktop</w:t>
+      </w:r>
+    </w:p>
+    <w:p>
+      <w:pPr>
+        <w:spacing w:line="360" w:lineRule="auto"/>
+        <w:jc w:val="both"/>
+        <w:rPr>
+          <w:rFonts w:ascii="Times New Roman" w:hAnsi="Times New Roman"/>
+          <w:sz w:val="24"/>
+          <w:szCs w:val="24"/>
+          <w:lang w:val="ro-RO"/>
+        </w:rPr>
+      </w:pPr>
+      <w:r>
+        <w:rPr>
+          <w:rFonts w:ascii="Times New Roman" w:hAnsi="Times New Roman"/>
+          <w:b/>
+          <w:sz w:val="28"/>
+          <w:szCs w:val="28"/>
+          <w:lang w:val="ro-RO"/>
+        </w:rPr>
+        <w:tab/>
+      </w:r>
+      <w:r>
+        <w:rPr>
+          <w:rFonts w:ascii="Times New Roman" w:hAnsi="Times New Roman"/>
+          <w:sz w:val="24"/>
+          <w:szCs w:val="24"/>
+          <w:lang w:val="ro-RO"/>
+        </w:rPr>
+        <w:t>Aplicația desktop este împărțită în două interfețe princpale. Una este partea de afișare a pozelor(care de fapt este o fereastră care se deschide pe ecranul secundar), iar cealaltă este interfața cu care interacționează utilizatorul direct.</w:t>
+      </w:r>
+      <w:r>
+        <w:rPr>
+          <w:rFonts w:ascii="Times New Roman" w:hAnsi="Times New Roman"/>
+          <w:sz w:val="24"/>
+          <w:szCs w:val="24"/>
+          <w:lang w:val="ro-RO"/>
+        </w:rPr>
+        <w:t xml:space="preserve"> </w:t>
+      </w:r>
+      <w:r>
+        <w:rPr>
+          <w:rFonts w:ascii="Times New Roman" w:hAnsi="Times New Roman"/>
+          <w:sz w:val="24"/>
+          <w:szCs w:val="24"/>
+          <w:lang w:val="ro-RO"/>
+        </w:rPr>
+        <w:t>Cu partea de afișare, utilizatorul nu are interacțiune directă, ea fiind doar rezultatul acțiunilor făcute din interfața principală sau din aplicația mobilă.</w:t>
+      </w:r>
+      <w:r>
+        <w:rPr>
+          <w:rFonts w:ascii="Times New Roman" w:hAnsi="Times New Roman"/>
+          <w:sz w:val="24"/>
+          <w:szCs w:val="24"/>
+          <w:lang w:val="ro-RO"/>
+        </w:rPr>
+        <w:t xml:space="preserve"> </w:t>
+      </w:r>
+      <w:r>
+        <w:rPr>
+          <w:rFonts w:ascii="Times New Roman" w:hAnsi="Times New Roman"/>
+          <w:sz w:val="24"/>
+          <w:szCs w:val="24"/>
+          <w:lang w:val="ro-RO"/>
+        </w:rPr>
+        <w:t xml:space="preserve">În ceea ce urmează se vor prezenta </w:t>
+      </w:r>
+      <w:r>
+        <w:rPr>
+          <w:rFonts w:ascii="Times New Roman" w:hAnsi="Times New Roman"/>
+          <w:sz w:val="24"/>
+          <w:szCs w:val="24"/>
+          <w:lang w:val="ro-RO"/>
+        </w:rPr>
+        <w:t>interfețele(meniurile și ferestrele) din apicația Desktop.</w:t>
+      </w:r>
+    </w:p>
+    <w:p>
+      <w:pPr>
+        <w:spacing w:line="360" w:lineRule="auto"/>
+        <w:jc w:val="both"/>
+        <w:rPr>
+          <w:rFonts w:ascii="Times New Roman" w:hAnsi="Times New Roman"/>
+          <w:sz w:val="24"/>
+          <w:szCs w:val="24"/>
+          <w:lang w:val="ro-RO"/>
+        </w:rPr>
+      </w:pPr>
+      <w:r>
+        <w:rPr>
+          <w:rFonts w:ascii="Times New Roman" w:hAnsi="Times New Roman"/>
+          <w:sz w:val="24"/>
+          <w:szCs w:val="24"/>
+          <w:lang w:val="ro-RO"/>
+        </w:rPr>
+        <w:lastRenderedPageBreak/>
+        <w:tab/>
+        <w:t xml:space="preserve">Ca orice aplicație Desktop care se vrea a fi o aplicație decentă și </w:t>
+      </w:r>
+      <w:r>
+        <w:rPr>
+          <w:rFonts w:ascii="Times New Roman" w:hAnsi="Times New Roman"/>
+          <w:sz w:val="24"/>
+          <w:szCs w:val="24"/>
+          <w:lang w:val="ro-RO"/>
+        </w:rPr>
+        <w:t>care are anumită prezentare corespunzătoare, această aplicație pornesțte cu un ecran de prezentare(</w:t>
+      </w:r>
+      <w:r>
+        <w:rPr>
+          <w:rFonts w:ascii="Times New Roman" w:hAnsi="Times New Roman"/>
+          <w:i/>
+          <w:sz w:val="24"/>
+          <w:szCs w:val="24"/>
+          <w:lang w:val="ro-RO"/>
+        </w:rPr>
+        <w:t>splah screen</w:t>
+      </w:r>
+      <w:r>
+        <w:rPr>
+          <w:rFonts w:ascii="Times New Roman" w:hAnsi="Times New Roman"/>
+          <w:sz w:val="24"/>
+          <w:szCs w:val="24"/>
+          <w:lang w:val="ro-RO"/>
+        </w:rPr>
+        <w:t xml:space="preserve">) </w:t>
+      </w:r>
+      <w:r>
+        <w:rPr>
+          <w:rFonts w:ascii="Times New Roman" w:hAnsi="Times New Roman"/>
+          <w:sz w:val="24"/>
+          <w:szCs w:val="24"/>
+          <w:lang w:val="ro-RO"/>
+        </w:rPr>
+        <w:t xml:space="preserve">– Figura 4.2 - </w:t>
+      </w:r>
+      <w:r>
+        <w:rPr>
+          <w:rFonts w:ascii="Times New Roman" w:hAnsi="Times New Roman"/>
+          <w:sz w:val="24"/>
+          <w:szCs w:val="24"/>
+          <w:lang w:val="ro-RO"/>
+        </w:rPr>
+        <w:t>cu numele aplicației și o bară de progres.</w:t>
+      </w:r>
+    </w:p>
+    <w:p>
+      <w:pPr>
+        <w:spacing w:line="360" w:lineRule="auto"/>
+        <w:jc w:val="center"/>
+        <w:rPr>
+          <w:rFonts w:ascii="Times New Roman" w:hAnsi="Times New Roman"/>
+          <w:sz w:val="24"/>
+          <w:szCs w:val="24"/>
+          <w:lang w:val="ro-RO"/>
+        </w:rPr>
+      </w:pPr>
+      <w:r>
+        <w:rPr>
+          <w:rFonts w:ascii="Times New Roman" w:hAnsi="Times New Roman"/>
+          <w:noProof/>
+          <w:sz w:val="24"/>
+          <w:szCs w:val="24"/>
+        </w:rPr>
+        <w:drawing>
+          <wp:inline distT="0" distB="0" distL="0" distR="0">
+            <wp:extent cx="3840568" cy="2116693"/>
+            <wp:effectExtent l="19050" t="0" r="7532" b="0"/>
+            <wp:docPr id="16" name="Picture 4"/>
+            <wp:cNvGraphicFramePr>
+              <a:graphicFrameLocks xmlns:a="http://schemas.openxmlformats.org/drawingml/2006/main" noChangeAspect="1"/>
+            </wp:cNvGraphicFramePr>
+            <a:graphic xmlns:a="http://schemas.openxmlformats.org/drawingml/2006/main">
+              <a:graphicData uri="http://schemas.openxmlformats.org/drawingml/2006/picture">
+                <pic:pic xmlns:pic="http://schemas.openxmlformats.org/drawingml/2006/picture">
+                  <pic:nvPicPr>
+                    <pic:cNvPr id="0" name="Picture 4"/>
+                    <pic:cNvPicPr>
+                      <a:picLocks noChangeAspect="1" noChangeArrowheads="1"/>
+                    </pic:cNvPicPr>
+                  </pic:nvPicPr>
+                  <pic:blipFill>
+                    <a:blip r:embed="rId27" cstate="print"/>
+                    <a:srcRect/>
+                    <a:stretch>
+                      <a:fillRect/>
+                    </a:stretch>
+                  </pic:blipFill>
+                  <pic:spPr bwMode="auto">
+                    <a:xfrm>
+                      <a:off x="0" y="0"/>
+                      <a:ext cx="3839500" cy="2116104"/>
+                    </a:xfrm>
+                    <a:prstGeom prst="rect">
+                      <a:avLst/>
+                    </a:prstGeom>
+                    <a:noFill/>
+                    <a:ln w="9525">
+                      <a:noFill/>
+                      <a:miter lim="800000"/>
+                      <a:headEnd/>
+                      <a:tailEnd/>
+                    </a:ln>
+                  </pic:spPr>
+                </pic:pic>
+              </a:graphicData>
+            </a:graphic>
+          </wp:inline>
+        </w:drawing>
+      </w:r>
+    </w:p>
+    <w:p>
+      <w:pPr>
+        <w:spacing w:line="360" w:lineRule="auto"/>
+        <w:jc w:val="center"/>
+        <w:rPr>
+          <w:rFonts w:ascii="Times New Roman" w:hAnsi="Times New Roman"/>
+          <w:sz w:val="24"/>
+          <w:szCs w:val="24"/>
+          <w:lang w:val="ro-RO"/>
+        </w:rPr>
+      </w:pPr>
+      <w:r>
+        <w:rPr>
+          <w:rFonts w:ascii="Times New Roman" w:hAnsi="Times New Roman"/>
+          <w:sz w:val="24"/>
+          <w:szCs w:val="24"/>
+          <w:lang w:val="ro-RO"/>
+        </w:rPr>
+        <w:t>Fig. 4.2 Ecranul de introducere</w:t>
+      </w:r>
+    </w:p>
+    <w:p>
+      <w:pPr>
+        <w:spacing w:line="360" w:lineRule="auto"/>
+        <w:jc w:val="both"/>
+        <w:rPr>
+          <w:rFonts w:ascii="Times New Roman" w:hAnsi="Times New Roman"/>
+          <w:sz w:val="24"/>
+          <w:szCs w:val="24"/>
+          <w:lang w:val="ro-RO"/>
+        </w:rPr>
+      </w:pPr>
+      <w:r>
+        <w:rPr>
+          <w:rFonts w:ascii="Times New Roman" w:hAnsi="Times New Roman"/>
+          <w:sz w:val="24"/>
+          <w:szCs w:val="24"/>
+          <w:lang w:val="ro-RO"/>
+        </w:rPr>
+        <w:tab/>
+        <w:t xml:space="preserve">După acest ecran inițial, se va deschide </w:t>
+      </w:r>
+      <w:r>
+        <w:rPr>
+          <w:rFonts w:ascii="Times New Roman" w:hAnsi="Times New Roman"/>
+          <w:sz w:val="24"/>
+          <w:szCs w:val="24"/>
+          <w:lang w:val="ro-RO"/>
+        </w:rPr>
+        <w:t>interfața</w:t>
+      </w:r>
+      <w:r>
+        <w:rPr>
+          <w:rFonts w:ascii="Times New Roman" w:hAnsi="Times New Roman"/>
+          <w:sz w:val="24"/>
+          <w:szCs w:val="24"/>
+          <w:lang w:val="ro-RO"/>
+        </w:rPr>
+        <w:t xml:space="preserve"> principal</w:t>
+      </w:r>
+      <w:r>
+        <w:rPr>
+          <w:rFonts w:ascii="Times New Roman" w:hAnsi="Times New Roman"/>
+          <w:sz w:val="24"/>
+          <w:szCs w:val="24"/>
+          <w:lang w:val="ro-RO"/>
+        </w:rPr>
+        <w:t>ă(</w:t>
+      </w:r>
+      <w:r>
+        <w:rPr>
+          <w:rFonts w:ascii="Times New Roman" w:hAnsi="Times New Roman"/>
+          <w:sz w:val="24"/>
+          <w:szCs w:val="24"/>
+        </w:rPr>
+        <w:t>“Main Tab”)</w:t>
+      </w:r>
+      <w:r>
+        <w:rPr>
+          <w:rFonts w:ascii="Times New Roman" w:hAnsi="Times New Roman"/>
+          <w:sz w:val="24"/>
+          <w:szCs w:val="24"/>
+          <w:lang w:val="ro-RO"/>
+        </w:rPr>
+        <w:t>, după cum se vede și în Figura 4.3.</w:t>
+      </w:r>
+    </w:p>
+    <w:p>
+      <w:pPr>
+        <w:spacing w:line="360" w:lineRule="auto"/>
+        <w:jc w:val="both"/>
+        <w:rPr>
+          <w:rFonts w:ascii="Times New Roman" w:hAnsi="Times New Roman"/>
+          <w:sz w:val="24"/>
+          <w:szCs w:val="24"/>
+          <w:lang w:val="ro-RO"/>
+        </w:rPr>
+      </w:pPr>
+      <w:r>
+        <w:rPr>
+          <w:rFonts w:ascii="Times New Roman" w:hAnsi="Times New Roman"/>
+          <w:noProof/>
+          <w:sz w:val="24"/>
+          <w:szCs w:val="24"/>
+        </w:rPr>
+        <w:drawing>
+          <wp:inline distT="0" distB="0" distL="0" distR="0">
+            <wp:extent cx="6453312" cy="3427012"/>
+            <wp:effectExtent l="19050" t="19050" r="23688" b="21038"/>
+            <wp:docPr id="19" name="Picture 7"/>
+            <wp:cNvGraphicFramePr>
+              <a:graphicFrameLocks xmlns:a="http://schemas.openxmlformats.org/drawingml/2006/main" noChangeAspect="1"/>
+            </wp:cNvGraphicFramePr>
+            <a:graphic xmlns:a="http://schemas.openxmlformats.org/drawingml/2006/main">
+              <a:graphicData uri="http://schemas.openxmlformats.org/drawingml/2006/picture">
+                <pic:pic xmlns:pic="http://schemas.openxmlformats.org/drawingml/2006/picture">
+                  <pic:nvPicPr>
+                    <pic:cNvPr id="0" name="Picture 7"/>
+                    <pic:cNvPicPr>
+                      <a:picLocks noChangeAspect="1" noChangeArrowheads="1"/>
+                    </pic:cNvPicPr>
+                  </pic:nvPicPr>
+                  <pic:blipFill>
+                    <a:blip r:embed="rId28" cstate="print"/>
+                    <a:srcRect/>
+                    <a:stretch>
+                      <a:fillRect/>
+                    </a:stretch>
+                  </pic:blipFill>
+                  <pic:spPr bwMode="auto">
+                    <a:xfrm>
+                      <a:off x="0" y="0"/>
+                      <a:ext cx="6454261" cy="3427516"/>
+                    </a:xfrm>
+                    <a:prstGeom prst="rect">
+                      <a:avLst/>
+                    </a:prstGeom>
+                    <a:noFill/>
+                    <a:ln w="9525">
+                      <a:solidFill>
+                        <a:schemeClr val="accent1"/>
+                      </a:solidFill>
+                      <a:miter lim="800000"/>
+                      <a:headEnd/>
+                      <a:tailEnd/>
+                    </a:ln>
+                  </pic:spPr>
+                </pic:pic>
+              </a:graphicData>
+            </a:graphic>
+          </wp:inline>
+        </w:drawing>
+      </w:r>
+    </w:p>
+    <w:p>
+      <w:pPr>
+        <w:spacing w:line="360" w:lineRule="auto"/>
+        <w:jc w:val="center"/>
+        <w:rPr>
+          <w:rFonts w:ascii="Times New Roman" w:hAnsi="Times New Roman"/>
+          <w:i/>
+          <w:sz w:val="24"/>
+          <w:szCs w:val="24"/>
+          <w:lang w:val="ro-RO"/>
+        </w:rPr>
+      </w:pPr>
+      <w:r>
+        <w:rPr>
+          <w:rFonts w:ascii="Times New Roman" w:hAnsi="Times New Roman"/>
+          <w:sz w:val="24"/>
+          <w:szCs w:val="24"/>
+          <w:lang w:val="ro-RO"/>
+        </w:rPr>
+        <w:t xml:space="preserve">Fig. 4.3 Interfața principală – </w:t>
+      </w:r>
+      <w:r>
+        <w:rPr>
+          <w:rFonts w:ascii="Times New Roman" w:hAnsi="Times New Roman"/>
+          <w:i/>
+          <w:sz w:val="24"/>
+          <w:szCs w:val="24"/>
+          <w:lang w:val="ro-RO"/>
+        </w:rPr>
+        <w:t>MainTab</w:t>
+      </w:r>
+    </w:p>
+    <w:p>
+      <w:pPr>
+        <w:spacing w:line="360" w:lineRule="auto"/>
+        <w:jc w:val="center"/>
         <w:rPr>
           <w:rFonts w:ascii="Times New Roman" w:hAnsi="Times New Roman"/>
           <w:sz w:val="24"/>
@@ -22406,7 +23202,6 @@
           <w:szCs w:val="24"/>
           <w:lang w:val="ro-RO"/>
         </w:rPr>
-        <w:lastRenderedPageBreak/>
         <w:t xml:space="preserve">3.5 Comunicare intre componente </w:t>
       </w:r>
     </w:p>
@@ -22661,6 +23456,7 @@
           <w:szCs w:val="24"/>
           <w:lang w:val="ro-RO"/>
         </w:rPr>
+        <w:lastRenderedPageBreak/>
         <w:tab/>
         <w:t xml:space="preserve">-in predare : </w:t>
       </w:r>
@@ -22771,7 +23567,6 @@
           <w:szCs w:val="24"/>
           <w:lang w:val="ro-RO"/>
         </w:rPr>
-        <w:lastRenderedPageBreak/>
         <w:t xml:space="preserve">FOLOSIRE : Prezentare Teme ale elevilor , ei vin cu solutii foarte variate au mai multi acceeasi greseala. Trebuie tinut un curs cu PDF( Alt + Tab -&gt; schimb de la pdf la aplicatie)  nu stimultan </w:t>
       </w:r>
     </w:p>
@@ -22960,7 +23755,7 @@
       <w:pPr>
         <w:spacing w:line="360" w:lineRule="auto"/>
       </w:pPr>
-      <w:hyperlink r:id="rId27" w:history="1">
+      <w:hyperlink r:id="rId29" w:history="1">
         <w:r>
           <w:rPr>
             <w:rStyle w:val="Hyperlink"/>
@@ -23010,9 +23805,10 @@
         <w:spacing w:line="360" w:lineRule="auto"/>
       </w:pPr>
       <w:r>
+        <w:lastRenderedPageBreak/>
         <w:t xml:space="preserve">[8] </w:t>
       </w:r>
-      <w:hyperlink r:id="rId28" w:history="1">
+      <w:hyperlink r:id="rId30" w:history="1">
         <w:r>
           <w:rPr>
             <w:rStyle w:val="Hyperlink"/>
@@ -23042,7 +23838,7 @@
       <w:r>
         <w:t xml:space="preserve"> </w:t>
       </w:r>
-      <w:hyperlink r:id="rId29" w:history="1">
+      <w:hyperlink r:id="rId31" w:history="1">
         <w:r>
           <w:rPr>
             <w:rStyle w:val="Hyperlink"/>
@@ -23055,7 +23851,7 @@
       <w:r>
         <w:t xml:space="preserve">[10] </w:t>
       </w:r>
-      <w:hyperlink r:id="rId30" w:history="1">
+      <w:hyperlink r:id="rId32" w:history="1">
         <w:r>
           <w:rPr>
             <w:rStyle w:val="Hyperlink"/>
@@ -23068,7 +23864,7 @@
       <w:r>
         <w:t xml:space="preserve">[11] </w:t>
       </w:r>
-      <w:hyperlink r:id="rId31" w:history="1">
+      <w:hyperlink r:id="rId33" w:history="1">
         <w:r>
           <w:rPr>
             <w:rStyle w:val="Hyperlink"/>
@@ -23080,7 +23876,6 @@
     <w:p/>
     <w:p>
       <w:r>
-        <w:lastRenderedPageBreak/>
         <w:t xml:space="preserve">[12] </w:t>
       </w:r>
       <w:r>
@@ -23105,7 +23900,7 @@
       <w:r>
         <w:tab/>
       </w:r>
-      <w:hyperlink r:id="rId32" w:history="1">
+      <w:hyperlink r:id="rId34" w:history="1">
         <w:r>
           <w:rPr>
             <w:rStyle w:val="Hyperlink"/>
@@ -23118,7 +23913,7 @@
       <w:r>
         <w:t xml:space="preserve">[14] </w:t>
       </w:r>
-      <w:hyperlink r:id="rId33" w:history="1">
+      <w:hyperlink r:id="rId35" w:history="1">
         <w:r>
           <w:rPr>
             <w:rStyle w:val="Hyperlink"/>
@@ -23148,7 +23943,7 @@
         </w:rPr>
         <w:t xml:space="preserve">[15] </w:t>
       </w:r>
-      <w:hyperlink r:id="rId34" w:history="1">
+      <w:hyperlink r:id="rId36" w:history="1">
         <w:r>
           <w:rPr>
             <w:rStyle w:val="Hyperlink"/>
@@ -23201,7 +23996,7 @@
           <w:color w:val="auto"/>
         </w:rPr>
       </w:pPr>
-      <w:bookmarkStart w:id="21" w:name="_Toc515191018"/>
+      <w:bookmarkStart w:id="23" w:name="_Toc515319806"/>
       <w:r>
         <w:rPr>
           <w:rFonts w:ascii="Calibri" w:eastAsia="Calibri" w:hAnsi="Calibri" w:cs="Times New Roman"/>
@@ -23231,7 +24026,7 @@
         </w:rPr>
         <w:t xml:space="preserve"> 2017</w:t>
       </w:r>
-      <w:bookmarkEnd w:id="21"/>
+      <w:bookmarkEnd w:id="23"/>
       <w:r>
         <w:rPr>
           <w:rFonts w:ascii="Calibri" w:eastAsia="Calibri" w:hAnsi="Calibri" w:cs="Times New Roman"/>
@@ -23273,7 +24068,7 @@
       </w:r>
     </w:p>
     <w:p>
-      <w:hyperlink r:id="rId35" w:history="1">
+      <w:hyperlink r:id="rId37" w:history="1">
         <w:r>
           <w:rPr>
             <w:rStyle w:val="Hyperlink"/>
@@ -23459,7 +24254,7 @@
       <w:r>
         <w:t xml:space="preserve">[22] </w:t>
       </w:r>
-      <w:hyperlink r:id="rId36" w:history="1">
+      <w:hyperlink r:id="rId38" w:history="1">
         <w:r>
           <w:rPr>
             <w:rStyle w:val="Hyperlink"/>
@@ -23475,7 +24270,7 @@
       <w:r>
         <w:t xml:space="preserve"> </w:t>
       </w:r>
-      <w:hyperlink r:id="rId37" w:history="1">
+      <w:hyperlink r:id="rId39" w:history="1">
         <w:r>
           <w:rPr>
             <w:rStyle w:val="Hyperlink"/>
@@ -23488,6 +24283,23 @@
       </w:r>
     </w:p>
     <w:p>
+      <w:r>
+        <w:tab/>
+        <w:t xml:space="preserve">- </w:t>
+      </w:r>
+      <w:proofErr w:type="gramStart"/>
+      <w:r>
+        <w:t>pentru</w:t>
+      </w:r>
+      <w:proofErr w:type="gramEnd"/>
+      <w:r>
+        <w:t xml:space="preserve"> a rezolva stringurile trimise </w:t>
+      </w:r>
+      <w:r>
+        <w:t xml:space="preserve">prin serial …am pus \n la sfarsit </w:t>
+      </w:r>
+    </w:p>
+    <w:p>
       <w:pPr>
         <w:rPr>
           <w:b/>
@@ -23531,7 +24343,7 @@
       <w:r>
         <w:t xml:space="preserve">[img2] </w:t>
       </w:r>
-      <w:hyperlink r:id="rId38" w:history="1">
+      <w:hyperlink r:id="rId40" w:history="1">
         <w:r>
           <w:rPr>
             <w:rStyle w:val="Hyperlink"/>
@@ -23542,6 +24354,7 @@
     </w:p>
     <w:p>
       <w:r>
+        <w:lastRenderedPageBreak/>
         <w:t>[img3] Curs1/Berian</w:t>
       </w:r>
     </w:p>
@@ -23552,7 +24365,7 @@
       <w:r>
         <w:t xml:space="preserve"> </w:t>
       </w:r>
-      <w:hyperlink r:id="rId39" w:history="1">
+      <w:hyperlink r:id="rId41" w:history="1">
         <w:r>
           <w:rPr>
             <w:rStyle w:val="Hyperlink"/>
@@ -23565,7 +24378,7 @@
       <w:r>
         <w:t xml:space="preserve">[img5] </w:t>
       </w:r>
-      <w:hyperlink r:id="rId40" w:history="1">
+      <w:hyperlink r:id="rId42" w:history="1">
         <w:r>
           <w:rPr>
             <w:rStyle w:val="Hyperlink"/>
@@ -23591,7 +24404,7 @@
       <w:r>
         <w:t xml:space="preserve"> 7] </w:t>
       </w:r>
-      <w:hyperlink r:id="rId41" w:history="1">
+      <w:hyperlink r:id="rId43" w:history="1">
         <w:r>
           <w:rPr>
             <w:rStyle w:val="Hyperlink"/>
@@ -23611,19 +24424,12 @@
         <w:tab/>
         <w:t xml:space="preserve">[img 9] </w:t>
       </w:r>
-      <w:hyperlink r:id="rId42" w:anchor="imgrc=mbENGINorYG7QM" w:history="1">
+      <w:hyperlink r:id="rId44" w:anchor="imgrc=mbENGINorYG7QM" w:history="1">
         <w:r>
           <w:rPr>
             <w:rStyle w:val="Hyperlink"/>
           </w:rPr>
-          <w:t>https://www.google.ro/search?biw=1280&amp;bih=893&amp;tbm=isch&amp;sa=1&amp;ei=a9L7Wtu_H5SjmwXP2ILABQ&amp;q</w:t>
-        </w:r>
-        <w:r>
-          <w:rPr>
-            <w:rStyle w:val="Hyperlink"/>
-          </w:rPr>
-          <w:lastRenderedPageBreak/>
-          <w:t>=opencv+architecture&amp;oq=OpenCV+architec&amp;gs_l=img.3.0.0i19k1l2.9555.11066.0.11901.9.6.0.3.3.0.140.383.0j3.3.0....0...1c.1.64.img..3.6.404....0.4-hQfthNgbg#imgrc=mbENGINorYG7QM</w:t>
+          <w:t>https://www.google.ro/search?biw=1280&amp;bih=893&amp;tbm=isch&amp;sa=1&amp;ei=a9L7Wtu_H5SjmwXP2ILABQ&amp;q=opencv+architecture&amp;oq=OpenCV+architec&amp;gs_l=img.3.0.0i19k1l2.9555.11066.0.11901.9.6.0.3.3.0.140.383.0j3.3.0....0...1c.1.64.img..3.6.404....0.4-hQfthNgbg#imgrc=mbENGINorYG7QM</w:t>
         </w:r>
       </w:hyperlink>
     </w:p>
@@ -23640,7 +24446,7 @@
       <w:r>
         <w:t xml:space="preserve"> 10] </w:t>
       </w:r>
-      <w:hyperlink r:id="rId43" w:anchor="imgrc=5fhM55F_QIl56M" w:history="1">
+      <w:hyperlink r:id="rId45" w:anchor="imgrc=5fhM55F_QIl56M" w:history="1">
         <w:r>
           <w:rPr>
             <w:rStyle w:val="Hyperlink"/>
@@ -23653,7 +24459,7 @@
       </w:r>
     </w:p>
     <w:p>
-      <w:hyperlink r:id="rId44" w:anchor="imgrc=tyWNFG6xZWQw5M" w:history="1">
+      <w:hyperlink r:id="rId46" w:anchor="imgrc=tyWNFG6xZWQw5M" w:history="1">
         <w:r>
           <w:rPr>
             <w:rStyle w:val="Hyperlink"/>
@@ -23677,7 +24483,7 @@
       <w:r>
         <w:t xml:space="preserve"> </w:t>
       </w:r>
-      <w:hyperlink r:id="rId45" w:anchor="imgrc=XvoZOa-UoXBIJM" w:history="1">
+      <w:hyperlink r:id="rId47" w:anchor="imgrc=XvoZOa-UoXBIJM" w:history="1">
         <w:r>
           <w:rPr>
             <w:rStyle w:val="Hyperlink"/>
@@ -23708,8 +24514,8 @@
       </w:pPr>
     </w:p>
     <w:sectPr>
-      <w:headerReference w:type="default" r:id="rId46"/>
-      <w:footerReference w:type="default" r:id="rId47"/>
+      <w:headerReference w:type="default" r:id="rId48"/>
+      <w:footerReference w:type="default" r:id="rId49"/>
       <w:pgSz w:w="12240" w:h="15840"/>
       <w:pgMar w:top="1440" w:right="1440" w:bottom="1440" w:left="1440" w:header="720" w:footer="720" w:gutter="0"/>
       <w:cols w:space="720"/>
@@ -23765,7 +24571,7 @@
             <w:rPr>
               <w:noProof/>
             </w:rPr>
-            <w:t>31</w:t>
+            <w:t>34</w:t>
           </w:r>
         </w:fldSimple>
       </w:p>
@@ -25550,6 +26356,7 @@
   <w:style w:type="character" w:default="1" w:styleId="DefaultParagraphFont">
     <w:name w:val="Default Paragraph Font"/>
     <w:uiPriority w:val="1"/>
+    <w:semiHidden/>
     <w:unhideWhenUsed/>
   </w:style>
   <w:style w:type="table" w:default="1" w:styleId="TableNormal">
@@ -26075,7 +26882,7 @@
 </file>
 
 <file path=customXml/itemProps1.xml><?xml version="1.0" encoding="utf-8"?>
-<ds:datastoreItem xmlns:ds="http://schemas.openxmlformats.org/officeDocument/2006/customXml" ds:itemID="{AA2559DE-B4A9-4962-B3EC-162B81618794}">
+<ds:datastoreItem xmlns:ds="http://schemas.openxmlformats.org/officeDocument/2006/customXml" ds:itemID="{5C83AFDE-B01B-4E18-A52C-A40DBB3DFA31}">
   <ds:schemaRefs>
     <ds:schemaRef ds:uri="http://schemas.openxmlformats.org/officeDocument/2006/bibliography"/>
   </ds:schemaRefs>

</xml_diff>